<commit_message>
now i updated the documentation
</commit_message>
<xml_diff>
--- a/AI_Harvest_Sim.docx
+++ b/AI_Harvest_Sim.docx
@@ -1114,7 +1114,7 @@
           </mc:Choice>
           <mc:Fallback>
             <w:pict>
-              <v:rect w14:anchorId="2791C623" id="Rectangle 3" o:spid="_x0000_s1026" style="position:absolute;margin-left:46.5pt;margin-top:1.6pt;width:30.65pt;height:30.65pt;z-index:251609088;visibility:visible;mso-wrap-style:square;mso-wrap-distance-left:9pt;mso-wrap-distance-top:0;mso-wrap-distance-right:9pt;mso-wrap-distance-bottom:0;mso-position-horizontal:absolute;mso-position-horizontal-relative:text;mso-position-vertical:absolute;mso-position-vertical-relative:text;v-text-anchor:middle" o:gfxdata="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" fillcolor="red" stroked="f">
+              <v:rect w14:anchorId="61DB520D" id="Rectangle 3" o:spid="_x0000_s1026" style="position:absolute;margin-left:46.5pt;margin-top:1.6pt;width:30.65pt;height:30.65pt;z-index:251609088;visibility:visible;mso-wrap-style:square;mso-wrap-distance-left:9pt;mso-wrap-distance-top:0;mso-wrap-distance-right:9pt;mso-wrap-distance-bottom:0;mso-position-horizontal:absolute;mso-position-horizontal-relative:text;mso-position-vertical:absolute;mso-position-vertical-relative:text;v-text-anchor:middle" o:gfxdata="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" fillcolor="red" stroked="f">
                 <v:shadow on="t" color="black" opacity="22937f" origin=",.5" offset="0,.63889mm"/>
               </v:rect>
             </w:pict>
@@ -1170,6 +1170,89 @@
       <w:r>
         <w:t>Path following: To homes at night</w:t>
       </w:r>
+    </w:p>
+    <w:p>
+      <w:pPr>
+        <w:pStyle w:val="ListParagraph"/>
+        <w:ind w:left="1080"/>
+      </w:pPr>
+    </w:p>
+    <w:p>
+      <w:pPr>
+        <w:pStyle w:val="ListParagraph"/>
+        <w:ind w:left="1080"/>
+      </w:pPr>
+    </w:p>
+    <w:p>
+      <w:pPr>
+        <w:pStyle w:val="ListParagraph"/>
+        <w:ind w:left="1080"/>
+      </w:pPr>
+    </w:p>
+    <w:p>
+      <w:pPr>
+        <w:pStyle w:val="ListParagraph"/>
+        <w:ind w:left="1080"/>
+      </w:pPr>
+      <w:r>
+        <w:rPr>
+          <w:noProof/>
+        </w:rPr>
+        <w:drawing>
+          <wp:inline distT="0" distB="0" distL="0" distR="0" wp14:anchorId="4B1D2136" wp14:editId="7354352C">
+            <wp:extent cx="4562475" cy="3505200"/>
+            <wp:effectExtent l="0" t="0" r="9525" b="0"/>
+            <wp:docPr id="9" name="Picture 9"/>
+            <wp:cNvGraphicFramePr>
+              <a:graphicFrameLocks xmlns:a="http://schemas.openxmlformats.org/drawingml/2006/main" noChangeAspect="1"/>
+            </wp:cNvGraphicFramePr>
+            <a:graphic xmlns:a="http://schemas.openxmlformats.org/drawingml/2006/main">
+              <a:graphicData uri="http://schemas.openxmlformats.org/drawingml/2006/picture">
+                <pic:pic xmlns:pic="http://schemas.openxmlformats.org/drawingml/2006/picture">
+                  <pic:nvPicPr>
+                    <pic:cNvPr id="0" name="Picture 3"/>
+                    <pic:cNvPicPr>
+                      <a:picLocks noChangeAspect="1" noChangeArrowheads="1"/>
+                    </pic:cNvPicPr>
+                  </pic:nvPicPr>
+                  <pic:blipFill>
+                    <a:blip r:embed="rId10">
+                      <a:extLst>
+                        <a:ext uri="{28A0092B-C50C-407E-A947-70E740481C1C}">
+                          <a14:useLocalDpi xmlns:a14="http://schemas.microsoft.com/office/drawing/2010/main" val="0"/>
+                        </a:ext>
+                      </a:extLst>
+                    </a:blip>
+                    <a:srcRect/>
+                    <a:stretch>
+                      <a:fillRect/>
+                    </a:stretch>
+                  </pic:blipFill>
+                  <pic:spPr bwMode="auto">
+                    <a:xfrm>
+                      <a:off x="0" y="0"/>
+                      <a:ext cx="4562475" cy="3505200"/>
+                    </a:xfrm>
+                    <a:prstGeom prst="rect">
+                      <a:avLst/>
+                    </a:prstGeom>
+                    <a:noFill/>
+                    <a:ln>
+                      <a:noFill/>
+                    </a:ln>
+                  </pic:spPr>
+                </pic:pic>
+              </a:graphicData>
+            </a:graphic>
+          </wp:inline>
+        </w:drawing>
+      </w:r>
+    </w:p>
+    <w:p>
+      <w:pPr>
+        <w:pStyle w:val="ListParagraph"/>
+        <w:ind w:left="1080"/>
+      </w:pPr>
     </w:p>
     <w:p>
       <w:r>
@@ -1202,7 +1285,7 @@
                     </pic:cNvPicPr>
                   </pic:nvPicPr>
                   <pic:blipFill>
-                    <a:blip r:embed="rId10">
+                    <a:blip r:embed="rId11">
                       <a:extLst>
                         <a:ext uri="{28A0092B-C50C-407E-A947-70E740481C1C}">
                           <a14:useLocalDpi xmlns:a14="http://schemas.microsoft.com/office/drawing/2010/main" val="0"/>
@@ -1300,7 +1383,7 @@
           </mc:Choice>
           <mc:Fallback>
             <w:pict>
-              <v:rect w14:anchorId="03B50C1F" id="Rectangle 4" o:spid="_x0000_s1026" style="position:absolute;margin-left:46.85pt;margin-top:1.45pt;width:30.65pt;height:30.65pt;z-index:251611136;visibility:visible;mso-wrap-style:square;mso-wrap-distance-left:9pt;mso-wrap-distance-top:0;mso-wrap-distance-right:9pt;mso-wrap-distance-bottom:0;mso-position-horizontal:absolute;mso-position-horizontal-relative:text;mso-position-vertical:absolute;mso-position-vertical-relative:text;v-text-anchor:middle" o:gfxdata="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" fillcolor="red" stroked="f">
+              <v:rect w14:anchorId="3FC35479" id="Rectangle 4" o:spid="_x0000_s1026" style="position:absolute;margin-left:46.85pt;margin-top:1.45pt;width:30.65pt;height:30.65pt;z-index:251611136;visibility:visible;mso-wrap-style:square;mso-wrap-distance-left:9pt;mso-wrap-distance-top:0;mso-wrap-distance-right:9pt;mso-wrap-distance-bottom:0;mso-position-horizontal:absolute;mso-position-horizontal-relative:text;mso-position-vertical:absolute;mso-position-vertical-relative:text;v-text-anchor:middle" o:gfxdata="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" fillcolor="red" stroked="f">
                 <v:shadow on="t" color="black" opacity="22937f" origin=",.5" offset="0,.63889mm"/>
               </v:rect>
             </w:pict>
@@ -1376,7 +1459,7 @@
                     </pic:cNvPicPr>
                   </pic:nvPicPr>
                   <pic:blipFill>
-                    <a:blip r:embed="rId11">
+                    <a:blip r:embed="rId12">
                       <a:extLst>
                         <a:ext uri="{28A0092B-C50C-407E-A947-70E740481C1C}">
                           <a14:useLocalDpi xmlns:a14="http://schemas.microsoft.com/office/drawing/2010/main" val="0"/>
@@ -1485,7 +1568,7 @@
           </mc:Choice>
           <mc:Fallback>
             <w:pict>
-              <v:rect w14:anchorId="0A5ECFDB" id="Rectangle 5" o:spid="_x0000_s1026" style="position:absolute;margin-left:47.55pt;margin-top:9.35pt;width:30.65pt;height:30.65pt;z-index:251635712;visibility:visible;mso-wrap-style:square;mso-wrap-distance-left:9pt;mso-wrap-distance-top:0;mso-wrap-distance-right:9pt;mso-wrap-distance-bottom:0;mso-position-horizontal:absolute;mso-position-horizontal-relative:text;mso-position-vertical:absolute;mso-position-vertical-relative:text;v-text-anchor:middle" o:gfxdata="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" fillcolor="red" stroked="f">
+              <v:rect w14:anchorId="4F9C0619" id="Rectangle 5" o:spid="_x0000_s1026" style="position:absolute;margin-left:47.55pt;margin-top:9.35pt;width:30.65pt;height:30.65pt;z-index:251635712;visibility:visible;mso-wrap-style:square;mso-wrap-distance-left:9pt;mso-wrap-distance-top:0;mso-wrap-distance-right:9pt;mso-wrap-distance-bottom:0;mso-position-horizontal:absolute;mso-position-horizontal-relative:text;mso-position-vertical:absolute;mso-position-vertical-relative:text;v-text-anchor:middle" o:gfxdata="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" fillcolor="red" stroked="f">
                 <v:shadow on="t" color="black" opacity="22937f" origin=",.5" offset="0,.63889mm"/>
               </v:rect>
             </w:pict>
@@ -1567,7 +1650,7 @@
                     </pic:cNvPicPr>
                   </pic:nvPicPr>
                   <pic:blipFill>
-                    <a:blip r:embed="rId12">
+                    <a:blip r:embed="rId13">
                       <a:extLst>
                         <a:ext uri="{28A0092B-C50C-407E-A947-70E740481C1C}">
                           <a14:useLocalDpi xmlns:a14="http://schemas.microsoft.com/office/drawing/2010/main" val="0"/>
@@ -1665,7 +1748,7 @@
           </mc:Choice>
           <mc:Fallback>
             <w:pict>
-              <v:rect w14:anchorId="6C40B4A5" id="Rectangle 8" o:spid="_x0000_s1026" style="position:absolute;margin-left:46.25pt;margin-top:12.1pt;width:30.65pt;height:30.65pt;z-index:251618304;visibility:visible;mso-wrap-style:square;mso-wrap-distance-left:9pt;mso-wrap-distance-top:0;mso-wrap-distance-right:9pt;mso-wrap-distance-bottom:0;mso-position-horizontal:absolute;mso-position-horizontal-relative:text;mso-position-vertical:absolute;mso-position-vertical-relative:text;v-text-anchor:middle" o:gfxdata="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" fillcolor="red" stroked="f">
+              <v:rect w14:anchorId="495714DC" id="Rectangle 8" o:spid="_x0000_s1026" style="position:absolute;margin-left:46.25pt;margin-top:12.1pt;width:30.65pt;height:30.65pt;z-index:251618304;visibility:visible;mso-wrap-style:square;mso-wrap-distance-left:9pt;mso-wrap-distance-top:0;mso-wrap-distance-right:9pt;mso-wrap-distance-bottom:0;mso-position-horizontal:absolute;mso-position-horizontal-relative:text;mso-position-vertical:absolute;mso-position-vertical-relative:text;v-text-anchor:middle" o:gfxdata="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" fillcolor="red" stroked="f">
                 <v:shadow on="t" color="black" opacity="22937f" origin=",.5" offset="0,.63889mm"/>
               </v:rect>
             </w:pict>
@@ -1747,7 +1830,7 @@
                     </pic:cNvPicPr>
                   </pic:nvPicPr>
                   <pic:blipFill>
-                    <a:blip r:embed="rId13">
+                    <a:blip r:embed="rId14">
                       <a:extLst>
                         <a:ext uri="{28A0092B-C50C-407E-A947-70E740481C1C}">
                           <a14:useLocalDpi xmlns:a14="http://schemas.microsoft.com/office/drawing/2010/main" val="0"/>
@@ -1845,7 +1928,7 @@
           </mc:Choice>
           <mc:Fallback>
             <w:pict>
-              <v:rect w14:anchorId="7397DBA3" id="Rectangle 10" o:spid="_x0000_s1026" style="position:absolute;margin-left:46.25pt;margin-top:3.85pt;width:30.65pt;height:30.65pt;z-index:251620352;visibility:visible;mso-wrap-style:square;mso-wrap-distance-left:9pt;mso-wrap-distance-top:0;mso-wrap-distance-right:9pt;mso-wrap-distance-bottom:0;mso-position-horizontal:absolute;mso-position-horizontal-relative:text;mso-position-vertical:absolute;mso-position-vertical-relative:text;v-text-anchor:middle" o:gfxdata="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" fillcolor="red" stroked="f">
+              <v:rect w14:anchorId="500042F5" id="Rectangle 10" o:spid="_x0000_s1026" style="position:absolute;margin-left:46.25pt;margin-top:3.85pt;width:30.65pt;height:30.65pt;z-index:251620352;visibility:visible;mso-wrap-style:square;mso-wrap-distance-left:9pt;mso-wrap-distance-top:0;mso-wrap-distance-right:9pt;mso-wrap-distance-bottom:0;mso-position-horizontal:absolute;mso-position-horizontal-relative:text;mso-position-vertical:absolute;mso-position-vertical-relative:text;v-text-anchor:middle" o:gfxdata="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" fillcolor="red" stroked="f">
                 <v:shadow on="t" color="black" opacity="22937f" origin=",.5" offset="0,.63889mm"/>
               </v:rect>
             </w:pict>
@@ -1892,24 +1975,21 @@
         <w:t xml:space="preserve"> building by flat amount</w:t>
       </w:r>
     </w:p>
-    <w:p/>
-    <w:p/>
     <w:p>
       <w:r>
         <w:rPr>
           <w:noProof/>
         </w:rPr>
-        <w:lastRenderedPageBreak/>
         <mc:AlternateContent>
           <mc:Choice Requires="wps">
             <w:drawing>
-              <wp:anchor distT="0" distB="0" distL="114300" distR="114300" simplePos="0" relativeHeight="251625472" behindDoc="0" locked="0" layoutInCell="1" allowOverlap="1" wp14:anchorId="1BC55D32" wp14:editId="19E28500">
+              <wp:anchor distT="0" distB="0" distL="114300" distR="114300" simplePos="0" relativeHeight="251656192" behindDoc="0" locked="0" layoutInCell="1" allowOverlap="1" wp14:anchorId="1BC55D32" wp14:editId="40B8DE1E">
                 <wp:simplePos x="0" y="0"/>
                 <wp:positionH relativeFrom="column">
-                  <wp:posOffset>506144</wp:posOffset>
+                  <wp:posOffset>467995</wp:posOffset>
                 </wp:positionH>
                 <wp:positionV relativeFrom="paragraph">
-                  <wp:posOffset>564320</wp:posOffset>
+                  <wp:posOffset>30480</wp:posOffset>
                 </wp:positionV>
                 <wp:extent cx="388620" cy="388620"/>
                 <wp:effectExtent l="57150" t="19050" r="49530" b="68580"/>
@@ -1963,7 +2043,7 @@
           </mc:Choice>
           <mc:Fallback>
             <w:pict>
-              <v:rect w14:anchorId="631A11C6" id="Rectangle 13" o:spid="_x0000_s1026" style="position:absolute;margin-left:39.85pt;margin-top:44.45pt;width:30.6pt;height:30.6pt;z-index:251625472;visibility:visible;mso-wrap-style:square;mso-wrap-distance-left:9pt;mso-wrap-distance-top:0;mso-wrap-distance-right:9pt;mso-wrap-distance-bottom:0;mso-position-horizontal:absolute;mso-position-horizontal-relative:text;mso-position-vertical:absolute;mso-position-vertical-relative:text;v-text-anchor:middle" o:gfxdata="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" fillcolor="#92d050" stroked="f">
+              <v:rect w14:anchorId="2F0903B4" id="Rectangle 13" o:spid="_x0000_s1026" style="position:absolute;margin-left:36.85pt;margin-top:2.4pt;width:30.6pt;height:30.6pt;z-index:251656192;visibility:visible;mso-wrap-style:square;mso-wrap-distance-left:9pt;mso-wrap-distance-top:0;mso-wrap-distance-right:9pt;mso-wrap-distance-bottom:0;mso-position-horizontal:absolute;mso-position-horizontal-relative:text;mso-position-vertical:absolute;mso-position-vertical-relative:text;v-text-anchor:middle" o:gfxdata="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" fillcolor="#92d050" stroked="f">
                 <v:shadow on="t" color="black" opacity="22937f" origin=",.5" offset="0,.63889mm"/>
               </v:rect>
             </w:pict>
@@ -2033,17 +2113,87 @@
         </w:numPr>
       </w:pPr>
       <w:r>
+        <w:t>Pursue: tribesman</w:t>
+      </w:r>
+      <w:bookmarkStart w:id="6" w:name="_GoBack"/>
+      <w:bookmarkEnd w:id="6"/>
+    </w:p>
+    <w:p>
+      <w:r>
         <w:rPr>
           <w:noProof/>
         </w:rPr>
         <w:drawing>
-          <wp:anchor distT="0" distB="0" distL="114300" distR="114300" simplePos="0" relativeHeight="251628544" behindDoc="0" locked="0" layoutInCell="1" allowOverlap="1" wp14:anchorId="0916ECED" wp14:editId="6210AA0A">
+          <wp:inline distT="0" distB="0" distL="0" distR="0" wp14:anchorId="2E538D0A" wp14:editId="56567972">
+            <wp:extent cx="2676525" cy="1819275"/>
+            <wp:effectExtent l="0" t="0" r="9525" b="9525"/>
+            <wp:docPr id="11" name="Picture 11"/>
+            <wp:cNvGraphicFramePr>
+              <a:graphicFrameLocks xmlns:a="http://schemas.openxmlformats.org/drawingml/2006/main" noChangeAspect="1"/>
+            </wp:cNvGraphicFramePr>
+            <a:graphic xmlns:a="http://schemas.openxmlformats.org/drawingml/2006/main">
+              <a:graphicData uri="http://schemas.openxmlformats.org/drawingml/2006/picture">
+                <pic:pic xmlns:pic="http://schemas.openxmlformats.org/drawingml/2006/picture">
+                  <pic:nvPicPr>
+                    <pic:cNvPr id="0" name="Picture 4"/>
+                    <pic:cNvPicPr>
+                      <a:picLocks noChangeAspect="1" noChangeArrowheads="1"/>
+                    </pic:cNvPicPr>
+                  </pic:nvPicPr>
+                  <pic:blipFill>
+                    <a:blip r:embed="rId15">
+                      <a:extLst>
+                        <a:ext uri="{28A0092B-C50C-407E-A947-70E740481C1C}">
+                          <a14:useLocalDpi xmlns:a14="http://schemas.microsoft.com/office/drawing/2010/main" val="0"/>
+                        </a:ext>
+                      </a:extLst>
+                    </a:blip>
+                    <a:srcRect/>
+                    <a:stretch>
+                      <a:fillRect/>
+                    </a:stretch>
+                  </pic:blipFill>
+                  <pic:spPr bwMode="auto">
+                    <a:xfrm>
+                      <a:off x="0" y="0"/>
+                      <a:ext cx="2676525" cy="1819275"/>
+                    </a:xfrm>
+                    <a:prstGeom prst="rect">
+                      <a:avLst/>
+                    </a:prstGeom>
+                    <a:noFill/>
+                    <a:ln>
+                      <a:noFill/>
+                    </a:ln>
+                  </pic:spPr>
+                </pic:pic>
+              </a:graphicData>
+            </a:graphic>
+          </wp:inline>
+        </w:drawing>
+      </w:r>
+    </w:p>
+    <w:p/>
+    <w:p/>
+    <w:p/>
+    <w:p/>
+    <w:p/>
+    <w:p>
+      <w:pPr>
+        <w:ind w:left="720"/>
+      </w:pPr>
+      <w:r>
+        <w:rPr>
+          <w:noProof/>
+        </w:rPr>
+        <w:drawing>
+          <wp:anchor distT="0" distB="0" distL="114300" distR="114300" simplePos="0" relativeHeight="251659264" behindDoc="0" locked="0" layoutInCell="1" allowOverlap="1" wp14:anchorId="0916ECED" wp14:editId="0FC63AA6">
             <wp:simplePos x="0" y="0"/>
             <wp:positionH relativeFrom="column">
-              <wp:posOffset>455930</wp:posOffset>
+              <wp:posOffset>436880</wp:posOffset>
             </wp:positionH>
             <wp:positionV relativeFrom="paragraph">
-              <wp:posOffset>234803</wp:posOffset>
+              <wp:posOffset>10795</wp:posOffset>
             </wp:positionV>
             <wp:extent cx="439616" cy="439616"/>
             <wp:effectExtent l="0" t="0" r="0" b="0"/>
@@ -2062,7 +2212,7 @@
                     </pic:cNvPicPr>
                   </pic:nvPicPr>
                   <pic:blipFill>
-                    <a:blip r:embed="rId14">
+                    <a:blip r:embed="rId16">
                       <a:extLst>
                         <a:ext uri="{28A0092B-C50C-407E-A947-70E740481C1C}">
                           <a14:useLocalDpi xmlns:a14="http://schemas.microsoft.com/office/drawing/2010/main" val="0"/>
@@ -2099,14 +2249,6 @@
           </wp:anchor>
         </w:drawing>
       </w:r>
-      <w:r>
-        <w:t>Pursue: tribesman</w:t>
-      </w:r>
-    </w:p>
-    <w:p>
-      <w:pPr>
-        <w:ind w:left="720"/>
-      </w:pPr>
     </w:p>
     <w:p>
       <w:pPr>
@@ -2165,14 +2307,7 @@
         <w:t>&lt;Describe how AI works, i.e. state machine, fuzzy logic, GOAP. Describe the various behaviours and how they change behaviour, how do the ‘creatures’ in the game evaluate the world&gt; &lt;include diagrams/flowcharts showing decision making processes&gt;</w:t>
       </w:r>
     </w:p>
-    <w:p>
-      <w:pPr>
-        <w:pStyle w:val="NoSpacing"/>
-      </w:pPr>
-      <w:r>
-        <w:t> </w:t>
-      </w:r>
-    </w:p>
+    <w:p/>
     <w:p>
       <w:pPr>
         <w:pStyle w:val="Heading4"/>
@@ -2186,93 +2321,14 @@
           <w:sz w:val="28"/>
           <w:szCs w:val="28"/>
         </w:rPr>
-        <w:t>7.0 Physics</w:t>
-      </w:r>
-    </w:p>
-    <w:p>
-      <w:pPr>
-        <w:pStyle w:val="NoSpacing"/>
-      </w:pPr>
-      <w:r>
-        <w:t>- colliders will be used</w:t>
-      </w:r>
-    </w:p>
-    <w:p>
-      <w:pPr>
-        <w:pStyle w:val="NoSpacing"/>
-        <w:ind w:firstLine="720"/>
-      </w:pPr>
-      <w:r>
-        <w:t>&lt;if needed&gt;</w:t>
-      </w:r>
-    </w:p>
-    <w:p>
-      <w:pPr>
-        <w:pStyle w:val="NoSpacing"/>
-        <w:ind w:left="720"/>
-      </w:pPr>
-      <w:r>
-        <w:t>&lt;What engine are you using, what features from it (spring? Colliders?) how will physics be handled for objects? (box or sphere collider for objects, capsule for player) need to record specific locations for any reason? Potential slowdowns and how to mitigate.&gt;</w:t>
-      </w:r>
-    </w:p>
-    <w:p>
-      <w:pPr>
-        <w:pStyle w:val="NoSpacing"/>
-        <w:ind w:left="720"/>
-      </w:pPr>
-    </w:p>
-    <w:p>
-      <w:pPr>
-        <w:pStyle w:val="Heading4"/>
+        <w:t>7</w:t>
+      </w:r>
+      <w:r>
         <w:rPr>
           <w:sz w:val="28"/>
           <w:szCs w:val="28"/>
         </w:rPr>
-      </w:pPr>
-    </w:p>
-    <w:p>
-      <w:pPr>
-        <w:pStyle w:val="Heading4"/>
-        <w:rPr>
-          <w:sz w:val="28"/>
-          <w:szCs w:val="28"/>
-        </w:rPr>
-      </w:pPr>
-    </w:p>
-    <w:p>
-      <w:pPr>
-        <w:pStyle w:val="Heading4"/>
-        <w:rPr>
-          <w:sz w:val="28"/>
-          <w:szCs w:val="28"/>
-        </w:rPr>
-      </w:pPr>
-    </w:p>
-    <w:p>
-      <w:pPr>
-        <w:pStyle w:val="Heading4"/>
-        <w:rPr>
-          <w:sz w:val="28"/>
-          <w:szCs w:val="28"/>
-        </w:rPr>
-      </w:pPr>
-    </w:p>
-    <w:p/>
-    <w:p>
-      <w:pPr>
-        <w:pStyle w:val="Heading4"/>
-        <w:rPr>
-          <w:sz w:val="28"/>
-          <w:szCs w:val="28"/>
-        </w:rPr>
-      </w:pPr>
-      <w:r>
-        <w:rPr>
-          <w:sz w:val="28"/>
-          <w:szCs w:val="28"/>
-        </w:rPr>
-        <w:lastRenderedPageBreak/>
-        <w:t>8.0 Items</w:t>
+        <w:t>.0 Items</w:t>
       </w:r>
       <w:r>
         <w:rPr>
@@ -2300,12 +2356,7 @@
         <w:ind w:left="720"/>
       </w:pPr>
       <w:r>
-        <w:t>&lt;List of items you can pick up that can affec</w:t>
-      </w:r>
-      <w:bookmarkStart w:id="6" w:name="_GoBack"/>
-      <w:bookmarkEnd w:id="6"/>
-      <w:r>
-        <w:t>t the player, and what they will affect, like ‘picking up the hammer (refer collisions above) adds 5 to the players attack attribute’. Include details on how items influence gameplay or AI logic.&gt;</w:t>
+        <w:t>&lt;List of items you can pick up that can affect the player, and what they will affect, like ‘picking up the hammer (refer collisions above) adds 5 to the players attack attribute’. Include details on how items influence gameplay or AI logic.&gt;</w:t>
       </w:r>
     </w:p>
     <w:p>
@@ -2343,7 +2394,7 @@
                     </pic:cNvPicPr>
                   </pic:nvPicPr>
                   <pic:blipFill>
-                    <a:blip r:embed="rId11">
+                    <a:blip r:embed="rId12">
                       <a:extLst>
                         <a:ext uri="{28A0092B-C50C-407E-A947-70E740481C1C}">
                           <a14:useLocalDpi xmlns:a14="http://schemas.microsoft.com/office/drawing/2010/main" val="0"/>
@@ -2559,7 +2610,7 @@
                 </mc:Choice>
                 <mc:Fallback>
                   <w:pict>
-                    <v:rect w14:anchorId="2160104D" id="Rectangle 17" o:spid="_x0000_s1026" style="position:absolute;margin-left:-.55pt;margin-top:1.75pt;width:30.65pt;height:30.65pt;z-index:251661312;visibility:visible;mso-wrap-style:square;mso-wrap-distance-left:9pt;mso-wrap-distance-top:0;mso-wrap-distance-right:9pt;mso-wrap-distance-bottom:0;mso-position-horizontal:absolute;mso-position-horizontal-relative:text;mso-position-vertical:absolute;mso-position-vertical-relative:text;v-text-anchor:middle" o:gfxdata="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" fillcolor="red" stroked="f">
+                    <v:rect w14:anchorId="27F704CB" id="Rectangle 17" o:spid="_x0000_s1026" style="position:absolute;margin-left:-.55pt;margin-top:1.75pt;width:30.65pt;height:30.65pt;z-index:251661312;visibility:visible;mso-wrap-style:square;mso-wrap-distance-left:9pt;mso-wrap-distance-top:0;mso-wrap-distance-right:9pt;mso-wrap-distance-bottom:0;mso-position-horizontal:absolute;mso-position-horizontal-relative:text;mso-position-vertical:absolute;mso-position-vertical-relative:text;v-text-anchor:middle" o:gfxdata="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" fillcolor="red" stroked="f">
                       <v:shadow on="t" color="black" opacity="22937f" origin=",.5" offset="0,.63889mm"/>
                     </v:rect>
                   </w:pict>
@@ -2726,7 +2777,7 @@
                 </mc:Choice>
                 <mc:Fallback>
                   <w:pict>
-                    <v:rect w14:anchorId="65A9553D" id="Rectangle 20" o:spid="_x0000_s1026" style="position:absolute;margin-left:-.55pt;margin-top:1.7pt;width:30.65pt;height:30.65pt;z-index:251683840;visibility:visible;mso-wrap-style:square;mso-wrap-distance-left:9pt;mso-wrap-distance-top:0;mso-wrap-distance-right:9pt;mso-wrap-distance-bottom:0;mso-position-horizontal:absolute;mso-position-horizontal-relative:text;mso-position-vertical:absolute;mso-position-vertical-relative:text;v-text-anchor:middle" o:gfxdata="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" fillcolor="red" stroked="f">
+                    <v:rect w14:anchorId="108D3243" id="Rectangle 20" o:spid="_x0000_s1026" style="position:absolute;margin-left:-.55pt;margin-top:1.7pt;width:30.65pt;height:30.65pt;z-index:251683840;visibility:visible;mso-wrap-style:square;mso-wrap-distance-left:9pt;mso-wrap-distance-top:0;mso-wrap-distance-right:9pt;mso-wrap-distance-bottom:0;mso-position-horizontal:absolute;mso-position-horizontal-relative:text;mso-position-vertical:absolute;mso-position-vertical-relative:text;v-text-anchor:middle" o:gfxdata="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" fillcolor="red" stroked="f">
                       <v:shadow on="t" color="black" opacity="22937f" origin=",.5" offset="0,.63889mm"/>
                     </v:rect>
                   </w:pict>
@@ -2763,7 +2814,7 @@
                           </pic:cNvPicPr>
                         </pic:nvPicPr>
                         <pic:blipFill>
-                          <a:blip r:embed="rId10">
+                          <a:blip r:embed="rId11">
                             <a:extLst>
                               <a:ext uri="{28A0092B-C50C-407E-A947-70E740481C1C}">
                                 <a14:useLocalDpi xmlns:a14="http://schemas.microsoft.com/office/drawing/2010/main" val="0"/>
@@ -2953,7 +3004,7 @@
                 </mc:Choice>
                 <mc:Fallback>
                   <w:pict>
-                    <v:rect w14:anchorId="5EFD138D" id="Rectangle 22" o:spid="_x0000_s1026" style="position:absolute;margin-left:-1.1pt;margin-top:12.5pt;width:30.65pt;height:30.65pt;z-index:251688960;visibility:visible;mso-wrap-style:square;mso-wrap-distance-left:9pt;mso-wrap-distance-top:0;mso-wrap-distance-right:9pt;mso-wrap-distance-bottom:0;mso-position-horizontal:absolute;mso-position-horizontal-relative:text;mso-position-vertical:absolute;mso-position-vertical-relative:text;v-text-anchor:middle" o:gfxdata="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" fillcolor="red" stroked="f">
+                    <v:rect w14:anchorId="41416B13" id="Rectangle 22" o:spid="_x0000_s1026" style="position:absolute;margin-left:-1.1pt;margin-top:12.5pt;width:30.65pt;height:30.65pt;z-index:251688960;visibility:visible;mso-wrap-style:square;mso-wrap-distance-left:9pt;mso-wrap-distance-top:0;mso-wrap-distance-right:9pt;mso-wrap-distance-bottom:0;mso-position-horizontal:absolute;mso-position-horizontal-relative:text;mso-position-vertical:absolute;mso-position-vertical-relative:text;v-text-anchor:middle" o:gfxdata="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" fillcolor="red" stroked="f">
                       <v:shadow on="t" color="black" opacity="22937f" origin=",.5" offset="0,.63889mm"/>
                     </v:rect>
                   </w:pict>
@@ -3112,7 +3163,7 @@
                 </mc:Choice>
                 <mc:Fallback>
                   <w:pict>
-                    <v:rect w14:anchorId="67ADD1A4" id="Rectangle 24" o:spid="_x0000_s1026" style="position:absolute;margin-left:-.55pt;margin-top:1.9pt;width:30.65pt;height:30.65pt;z-index:251694080;visibility:visible;mso-wrap-style:square;mso-wrap-distance-left:9pt;mso-wrap-distance-top:0;mso-wrap-distance-right:9pt;mso-wrap-distance-bottom:0;mso-position-horizontal:absolute;mso-position-horizontal-relative:text;mso-position-vertical:absolute;mso-position-vertical-relative:text;v-text-anchor:middle" o:gfxdata="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" fillcolor="red" stroked="f">
+                    <v:rect w14:anchorId="5D0FF5D7" id="Rectangle 24" o:spid="_x0000_s1026" style="position:absolute;margin-left:-.55pt;margin-top:1.9pt;width:30.65pt;height:30.65pt;z-index:251694080;visibility:visible;mso-wrap-style:square;mso-wrap-distance-left:9pt;mso-wrap-distance-top:0;mso-wrap-distance-right:9pt;mso-wrap-distance-bottom:0;mso-position-horizontal:absolute;mso-position-horizontal-relative:text;mso-position-vertical:absolute;mso-position-vertical-relative:text;v-text-anchor:middle" o:gfxdata="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" fillcolor="red" stroked="f">
                       <v:shadow on="t" color="black" opacity="22937f" origin=",.5" offset="0,.63889mm"/>
                     </v:rect>
                   </w:pict>
@@ -3149,7 +3200,7 @@
                           </pic:cNvPicPr>
                         </pic:nvPicPr>
                         <pic:blipFill>
-                          <a:blip r:embed="rId12">
+                          <a:blip r:embed="rId13">
                             <a:extLst>
                               <a:ext uri="{28A0092B-C50C-407E-A947-70E740481C1C}">
                                 <a14:useLocalDpi xmlns:a14="http://schemas.microsoft.com/office/drawing/2010/main" val="0"/>
@@ -3256,6 +3307,7 @@
               <w:pStyle w:val="NoSpacing"/>
             </w:pPr>
             <w:r>
+              <w:lastRenderedPageBreak/>
               <w:t>Hammer</w:t>
             </w:r>
           </w:p>
@@ -3330,7 +3382,7 @@
                 </mc:Choice>
                 <mc:Fallback>
                   <w:pict>
-                    <v:rect w14:anchorId="4B5FBCF3" id="Rectangle 18" o:spid="_x0000_s1026" style="position:absolute;margin-left:-.5pt;margin-top:1.85pt;width:30.6pt;height:30.6pt;z-index:251671552;visibility:visible;mso-wrap-style:square;mso-wrap-distance-left:9pt;mso-wrap-distance-top:0;mso-wrap-distance-right:9pt;mso-wrap-distance-bottom:0;mso-position-horizontal:absolute;mso-position-horizontal-relative:text;mso-position-vertical:absolute;mso-position-vertical-relative:text;v-text-anchor:middle" o:gfxdata="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" fillcolor="red" stroked="f">
+                    <v:rect w14:anchorId="3F97ECC9" id="Rectangle 18" o:spid="_x0000_s1026" style="position:absolute;margin-left:-.5pt;margin-top:1.85pt;width:30.6pt;height:30.6pt;z-index:251671552;visibility:visible;mso-wrap-style:square;mso-wrap-distance-left:9pt;mso-wrap-distance-top:0;mso-wrap-distance-right:9pt;mso-wrap-distance-bottom:0;mso-position-horizontal:absolute;mso-position-horizontal-relative:text;mso-position-vertical:absolute;mso-position-vertical-relative:text;v-text-anchor:middle" o:gfxdata="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" fillcolor="red" stroked="f">
                       <v:shadow on="t" color="black" opacity="22937f" origin=",.5" offset="0,.63889mm"/>
                     </v:rect>
                   </w:pict>
@@ -3367,7 +3419,7 @@
                           </pic:cNvPicPr>
                         </pic:nvPicPr>
                         <pic:blipFill>
-                          <a:blip r:embed="rId13">
+                          <a:blip r:embed="rId14">
                             <a:extLst>
                               <a:ext uri="{28A0092B-C50C-407E-A947-70E740481C1C}">
                                 <a14:useLocalDpi xmlns:a14="http://schemas.microsoft.com/office/drawing/2010/main" val="0"/>
@@ -3611,7 +3663,7 @@
                           </pic:cNvPicPr>
                         </pic:nvPicPr>
                         <pic:blipFill>
-                          <a:blip r:embed="rId15">
+                          <a:blip r:embed="rId17">
                             <a:extLst>
                               <a:ext uri="{28A0092B-C50C-407E-A947-70E740481C1C}">
                                 <a14:useLocalDpi xmlns:a14="http://schemas.microsoft.com/office/drawing/2010/main" val="0"/>
@@ -3776,7 +3828,7 @@
                           </pic:cNvPicPr>
                         </pic:nvPicPr>
                         <pic:blipFill>
-                          <a:blip r:embed="rId16">
+                          <a:blip r:embed="rId18">
                             <a:extLst>
                               <a:ext uri="{28A0092B-C50C-407E-A947-70E740481C1C}">
                                 <a14:useLocalDpi xmlns:a14="http://schemas.microsoft.com/office/drawing/2010/main" val="0"/>
@@ -3837,7 +3889,7 @@
                           </pic:cNvPicPr>
                         </pic:nvPicPr>
                         <pic:blipFill>
-                          <a:blip r:embed="rId17">
+                          <a:blip r:embed="rId19">
                             <a:extLst>
                               <a:ext uri="{28A0092B-C50C-407E-A947-70E740481C1C}">
                                 <a14:useLocalDpi xmlns:a14="http://schemas.microsoft.com/office/drawing/2010/main" val="0"/>
@@ -4137,7 +4189,14 @@
           <w:sz w:val="28"/>
           <w:szCs w:val="28"/>
         </w:rPr>
-        <w:t>9.0 Game Flow</w:t>
+        <w:t>8</w:t>
+      </w:r>
+      <w:r>
+        <w:rPr>
+          <w:sz w:val="28"/>
+          <w:szCs w:val="28"/>
+        </w:rPr>
+        <w:t>.0 Game Flow</w:t>
       </w:r>
     </w:p>
     <w:p>
@@ -4158,7 +4217,16 @@
           <w:sz w:val="24"/>
           <w:szCs w:val="24"/>
         </w:rPr>
-        <w:t>9.1 ‘Mission’ / ‘Level’ structure</w:t>
+        <w:t>8</w:t>
+      </w:r>
+      <w:r>
+        <w:rPr>
+          <w:b/>
+          <w:bCs/>
+          <w:sz w:val="24"/>
+          <w:szCs w:val="24"/>
+        </w:rPr>
+        <w:t>.1 ‘Mission’ / ‘Level’ structure</w:t>
       </w:r>
     </w:p>
     <w:p>
@@ -4221,7 +4289,16 @@
           <w:sz w:val="24"/>
           <w:szCs w:val="24"/>
         </w:rPr>
-        <w:t>9.2 Objectives</w:t>
+        <w:t>8</w:t>
+      </w:r>
+      <w:r>
+        <w:rPr>
+          <w:b/>
+          <w:bCs/>
+          <w:sz w:val="24"/>
+          <w:szCs w:val="24"/>
+        </w:rPr>
+        <w:t>.2 Objectives</w:t>
       </w:r>
     </w:p>
     <w:p>
@@ -4308,14 +4385,7 @@
           <w:sz w:val="28"/>
           <w:szCs w:val="28"/>
         </w:rPr>
-        <w:t>1</w:t>
-      </w:r>
-      <w:r>
-        <w:rPr>
-          <w:sz w:val="28"/>
-          <w:szCs w:val="28"/>
-        </w:rPr>
-        <w:t>0</w:t>
+        <w:t>9</w:t>
       </w:r>
       <w:r>
         <w:rPr>
@@ -4343,16 +4413,7 @@
           <w:sz w:val="24"/>
           <w:szCs w:val="24"/>
         </w:rPr>
-        <w:t>1</w:t>
-      </w:r>
-      <w:r>
-        <w:rPr>
-          <w:b/>
-          <w:bCs/>
-          <w:sz w:val="24"/>
-          <w:szCs w:val="24"/>
-        </w:rPr>
-        <w:t>0</w:t>
+        <w:t>9</w:t>
       </w:r>
       <w:r>
         <w:rPr>
@@ -4391,16 +4452,8 @@
           <w:sz w:val="24"/>
           <w:szCs w:val="24"/>
         </w:rPr>
-        <w:t>1</w:t>
-      </w:r>
-      <w:r>
-        <w:rPr>
-          <w:b/>
-          <w:bCs/>
-          <w:sz w:val="24"/>
-          <w:szCs w:val="24"/>
-        </w:rPr>
-        <w:t>0</w:t>
+        <w:lastRenderedPageBreak/>
+        <w:t>9</w:t>
       </w:r>
       <w:r>
         <w:rPr>
@@ -4462,16 +4515,7 @@
           <w:sz w:val="24"/>
           <w:szCs w:val="24"/>
         </w:rPr>
-        <w:t>1</w:t>
-      </w:r>
-      <w:r>
-        <w:rPr>
-          <w:b/>
-          <w:bCs/>
-          <w:sz w:val="24"/>
-          <w:szCs w:val="24"/>
-        </w:rPr>
-        <w:t>0</w:t>
+        <w:t>9</w:t>
       </w:r>
       <w:r>
         <w:rPr>
@@ -4527,7 +4571,7 @@
           <w:sz w:val="28"/>
           <w:szCs w:val="28"/>
         </w:rPr>
-        <w:t>1</w:t>
+        <w:t>0</w:t>
       </w:r>
       <w:r>
         <w:rPr>
@@ -4565,7 +4609,6 @@
           <w:sz w:val="28"/>
           <w:szCs w:val="28"/>
         </w:rPr>
-        <w:lastRenderedPageBreak/>
         <w:t>1</w:t>
       </w:r>
       <w:r>
@@ -4573,7 +4616,7 @@
           <w:sz w:val="28"/>
           <w:szCs w:val="28"/>
         </w:rPr>
-        <w:t>2</w:t>
+        <w:t>1</w:t>
       </w:r>
       <w:r>
         <w:rPr>
@@ -4700,10 +4743,10 @@
       </w:r>
     </w:p>
     <w:sectPr>
-      <w:headerReference w:type="default" r:id="rId18"/>
-      <w:footerReference w:type="default" r:id="rId19"/>
-      <w:headerReference w:type="first" r:id="rId20"/>
-      <w:footerReference w:type="first" r:id="rId21"/>
+      <w:headerReference w:type="default" r:id="rId20"/>
+      <w:footerReference w:type="default" r:id="rId21"/>
+      <w:headerReference w:type="first" r:id="rId22"/>
+      <w:footerReference w:type="first" r:id="rId23"/>
       <w:pgSz w:w="11909" w:h="16834"/>
       <w:pgMar w:top="1440" w:right="1275" w:bottom="1440" w:left="1275" w:header="0" w:footer="720" w:gutter="0"/>
       <w:pgNumType w:start="1"/>
@@ -9590,18 +9633,18 @@
 </file>
 
 <file path=customXml/item1.xml><?xml version="1.0" encoding="utf-8"?>
-<p:properties xmlns:p="http://schemas.microsoft.com/office/2006/metadata/properties" xmlns:xsi="http://www.w3.org/2001/XMLSchema-instance" xmlns:pc="http://schemas.microsoft.com/office/infopath/2007/PartnerControls">
-  <documentManagement/>
-</p:properties>
-</file>
-
-<file path=customXml/item2.xml><?xml version="1.0" encoding="utf-8"?>
 <?mso-contentType ?>
 <FormTemplates xmlns="http://schemas.microsoft.com/sharepoint/v3/contenttype/forms">
   <Display>DocumentLibraryForm</Display>
   <Edit>DocumentLibraryForm</Edit>
   <New>DocumentLibraryForm</New>
 </FormTemplates>
+</file>
+
+<file path=customXml/item2.xml><?xml version="1.0" encoding="utf-8"?>
+<p:properties xmlns:p="http://schemas.microsoft.com/office/2006/metadata/properties" xmlns:xsi="http://www.w3.org/2001/XMLSchema-instance" xmlns:pc="http://schemas.microsoft.com/office/infopath/2007/PartnerControls">
+  <documentManagement/>
+</p:properties>
 </file>
 
 <file path=customXml/item3.xml><?xml version="1.0" encoding="utf-8"?>
@@ -9802,18 +9845,18 @@
 </file>
 
 <file path=customXml/itemProps1.xml><?xml version="1.0" encoding="utf-8"?>
-<ds:datastoreItem xmlns:ds="http://schemas.openxmlformats.org/officeDocument/2006/customXml" ds:itemID="{35A48CE1-F8EF-4B81-B6B6-5BD9516503DE}">
+<ds:datastoreItem xmlns:ds="http://schemas.openxmlformats.org/officeDocument/2006/customXml" ds:itemID="{AF690011-DE0B-4F69-ABFB-690552A9337D}">
   <ds:schemaRefs>
-    <ds:schemaRef ds:uri="http://schemas.microsoft.com/office/2006/metadata/properties"/>
-    <ds:schemaRef ds:uri="http://schemas.microsoft.com/office/infopath/2007/PartnerControls"/>
+    <ds:schemaRef ds:uri="http://schemas.microsoft.com/sharepoint/v3/contenttype/forms"/>
   </ds:schemaRefs>
 </ds:datastoreItem>
 </file>
 
 <file path=customXml/itemProps2.xml><?xml version="1.0" encoding="utf-8"?>
-<ds:datastoreItem xmlns:ds="http://schemas.openxmlformats.org/officeDocument/2006/customXml" ds:itemID="{AF690011-DE0B-4F69-ABFB-690552A9337D}">
+<ds:datastoreItem xmlns:ds="http://schemas.openxmlformats.org/officeDocument/2006/customXml" ds:itemID="{35A48CE1-F8EF-4B81-B6B6-5BD9516503DE}">
   <ds:schemaRefs>
-    <ds:schemaRef ds:uri="http://schemas.microsoft.com/sharepoint/v3/contenttype/forms"/>
+    <ds:schemaRef ds:uri="http://schemas.microsoft.com/office/2006/metadata/properties"/>
+    <ds:schemaRef ds:uri="http://schemas.microsoft.com/office/infopath/2007/PartnerControls"/>
   </ds:schemaRefs>
 </ds:datastoreItem>
 </file>

</xml_diff>

<commit_message>
more work on documentation
</commit_message>
<xml_diff>
--- a/AI_Harvest_Sim.docx
+++ b/AI_Harvest_Sim.docx
@@ -40,9 +40,6 @@
         <w:pStyle w:val="NoSpacing"/>
         <w:ind w:left="720"/>
       </w:pPr>
-      <w:r>
-        <w:t>&lt;As you revise the document, list what was changed and when it was changed&gt;</w:t>
-      </w:r>
     </w:p>
     <w:tbl>
       <w:tblPr>
@@ -103,7 +100,7 @@
               <w:pStyle w:val="NoSpacing"/>
             </w:pPr>
             <w:r>
-              <w:t>1.0</w:t>
+              <w:t>0.1</w:t>
             </w:r>
           </w:p>
         </w:tc>
@@ -117,7 +114,256 @@
               <w:pStyle w:val="NoSpacing"/>
             </w:pPr>
             <w:r>
-              <w:t>Initial document</w:t>
+              <w:t xml:space="preserve">add </w:t>
+            </w:r>
+            <w:proofErr w:type="spellStart"/>
+            <w:r>
+              <w:t>GameManager</w:t>
+            </w:r>
+            <w:proofErr w:type="spellEnd"/>
+            <w:r>
+              <w:t xml:space="preserve"> project and got a (semi)functional button working</w:t>
+            </w:r>
+          </w:p>
+        </w:tc>
+      </w:tr>
+      <w:tr>
+        <w:tc>
+          <w:tcPr>
+            <w:tcW w:w="1276" w:type="dxa"/>
+            <w:shd w:val="clear" w:color="auto" w:fill="auto"/>
+          </w:tcPr>
+          <w:p>
+            <w:pPr>
+              <w:pStyle w:val="NoSpacing"/>
+            </w:pPr>
+            <w:r>
+              <w:t>0.2</w:t>
+            </w:r>
+          </w:p>
+        </w:tc>
+        <w:tc>
+          <w:tcPr>
+            <w:tcW w:w="5812" w:type="dxa"/>
+            <w:shd w:val="clear" w:color="auto" w:fill="auto"/>
+          </w:tcPr>
+          <w:p>
+            <w:pPr>
+              <w:pStyle w:val="NoSpacing"/>
+            </w:pPr>
+            <w:r>
+              <w:t xml:space="preserve">Added </w:t>
+            </w:r>
+            <w:proofErr w:type="spellStart"/>
+            <w:r>
+              <w:t>raylib</w:t>
+            </w:r>
+            <w:proofErr w:type="spellEnd"/>
+            <w:r>
+              <w:t xml:space="preserve"> binaries</w:t>
+            </w:r>
+          </w:p>
+        </w:tc>
+      </w:tr>
+      <w:tr>
+        <w:tc>
+          <w:tcPr>
+            <w:tcW w:w="1276" w:type="dxa"/>
+            <w:shd w:val="clear" w:color="auto" w:fill="auto"/>
+          </w:tcPr>
+          <w:p>
+            <w:pPr>
+              <w:pStyle w:val="NoSpacing"/>
+            </w:pPr>
+            <w:r>
+              <w:t>0.3</w:t>
+            </w:r>
+          </w:p>
+        </w:tc>
+        <w:tc>
+          <w:tcPr>
+            <w:tcW w:w="5812" w:type="dxa"/>
+            <w:shd w:val="clear" w:color="auto" w:fill="auto"/>
+          </w:tcPr>
+          <w:p>
+            <w:pPr>
+              <w:pStyle w:val="NoSpacing"/>
+            </w:pPr>
+            <w:r>
+              <w:t xml:space="preserve">- </w:t>
+            </w:r>
+            <w:r>
+              <w:t>added buttons to game states</w:t>
+            </w:r>
+          </w:p>
+          <w:p>
+            <w:pPr>
+              <w:pStyle w:val="NoSpacing"/>
+            </w:pPr>
+            <w:r>
+              <w:t xml:space="preserve">- </w:t>
+            </w:r>
+            <w:r>
+              <w:t>added pause and play states</w:t>
+            </w:r>
+          </w:p>
+          <w:p>
+            <w:pPr>
+              <w:pStyle w:val="NoSpacing"/>
+            </w:pPr>
+            <w:r>
+              <w:t xml:space="preserve">- </w:t>
+            </w:r>
+            <w:r>
+              <w:t>added textures</w:t>
+            </w:r>
+          </w:p>
+        </w:tc>
+      </w:tr>
+      <w:tr>
+        <w:tc>
+          <w:tcPr>
+            <w:tcW w:w="1276" w:type="dxa"/>
+            <w:shd w:val="clear" w:color="auto" w:fill="auto"/>
+          </w:tcPr>
+          <w:p>
+            <w:pPr>
+              <w:pStyle w:val="NoSpacing"/>
+            </w:pPr>
+            <w:r>
+              <w:t>0.4</w:t>
+            </w:r>
+          </w:p>
+        </w:tc>
+        <w:tc>
+          <w:tcPr>
+            <w:tcW w:w="5812" w:type="dxa"/>
+            <w:shd w:val="clear" w:color="auto" w:fill="auto"/>
+          </w:tcPr>
+          <w:p>
+            <w:pPr>
+              <w:pStyle w:val="NoSpacing"/>
+            </w:pPr>
+            <w:r>
+              <w:t xml:space="preserve">- </w:t>
+            </w:r>
+            <w:r>
+              <w:t>functional camera</w:t>
+            </w:r>
+          </w:p>
+          <w:p>
+            <w:pPr>
+              <w:pStyle w:val="NoSpacing"/>
+            </w:pPr>
+            <w:r>
+              <w:t xml:space="preserve">- </w:t>
+            </w:r>
+            <w:r>
+              <w:t>added nodes</w:t>
+            </w:r>
+          </w:p>
+          <w:p>
+            <w:pPr>
+              <w:pStyle w:val="NoSpacing"/>
+            </w:pPr>
+            <w:r>
+              <w:t xml:space="preserve">- </w:t>
+            </w:r>
+            <w:r>
+              <w:t>put in map</w:t>
+            </w:r>
+            <w:r>
+              <w:t xml:space="preserve"> sprite</w:t>
+            </w:r>
+          </w:p>
+        </w:tc>
+      </w:tr>
+      <w:tr>
+        <w:tc>
+          <w:tcPr>
+            <w:tcW w:w="1276" w:type="dxa"/>
+            <w:shd w:val="clear" w:color="auto" w:fill="auto"/>
+          </w:tcPr>
+          <w:p>
+            <w:pPr>
+              <w:pStyle w:val="NoSpacing"/>
+            </w:pPr>
+            <w:r>
+              <w:t>0.5</w:t>
+            </w:r>
+          </w:p>
+        </w:tc>
+        <w:tc>
+          <w:tcPr>
+            <w:tcW w:w="5812" w:type="dxa"/>
+            <w:shd w:val="clear" w:color="auto" w:fill="auto"/>
+          </w:tcPr>
+          <w:p>
+            <w:pPr>
+              <w:pStyle w:val="NoSpacing"/>
+            </w:pPr>
+            <w:r>
+              <w:t xml:space="preserve">- </w:t>
+            </w:r>
+            <w:r>
+              <w:t>added agents and behaviours</w:t>
+            </w:r>
+          </w:p>
+          <w:p>
+            <w:pPr>
+              <w:pStyle w:val="NoSpacing"/>
+            </w:pPr>
+            <w:r>
+              <w:t xml:space="preserve">- </w:t>
+            </w:r>
+            <w:r>
+              <w:t xml:space="preserve">nodes </w:t>
+            </w:r>
+            <w:proofErr w:type="spellStart"/>
+            <w:r>
+              <w:t>visability</w:t>
+            </w:r>
+            <w:proofErr w:type="spellEnd"/>
+            <w:r>
+              <w:t xml:space="preserve"> is now toggleable with the input 'DBM backspace'</w:t>
+            </w:r>
+          </w:p>
+        </w:tc>
+      </w:tr>
+      <w:tr>
+        <w:tc>
+          <w:tcPr>
+            <w:tcW w:w="1276" w:type="dxa"/>
+            <w:shd w:val="clear" w:color="auto" w:fill="auto"/>
+          </w:tcPr>
+          <w:p>
+            <w:pPr>
+              <w:pStyle w:val="NoSpacing"/>
+            </w:pPr>
+            <w:r>
+              <w:t>0.6</w:t>
+            </w:r>
+          </w:p>
+        </w:tc>
+        <w:tc>
+          <w:tcPr>
+            <w:tcW w:w="5812" w:type="dxa"/>
+            <w:shd w:val="clear" w:color="auto" w:fill="auto"/>
+          </w:tcPr>
+          <w:p>
+            <w:pPr>
+              <w:pStyle w:val="NoSpacing"/>
+            </w:pPr>
+            <w:r>
+              <w:t>- Implemented pathfinding</w:t>
+            </w:r>
+          </w:p>
+          <w:p>
+            <w:pPr>
+              <w:pStyle w:val="NoSpacing"/>
+            </w:pPr>
+            <w:r>
+              <w:t>- release build created</w:t>
             </w:r>
           </w:p>
         </w:tc>
@@ -456,6 +702,7 @@
         <w:ind w:left="1440"/>
       </w:pPr>
       <w:r>
+        <w:lastRenderedPageBreak/>
         <w:tab/>
         <w:t xml:space="preserve">* Fighter agent: </w:t>
       </w:r>
@@ -573,11 +820,7 @@
       </w:r>
       <w:proofErr w:type="gramEnd"/>
       <w:r>
-        <w:t xml:space="preserve"> manage your tribe by setting workers to harvest, guard or build </w:t>
-      </w:r>
-      <w:r>
-        <w:lastRenderedPageBreak/>
-        <w:t xml:space="preserve">in order to survive and beat the game. You lose if your tribe is overrun by the hoard, but if you manage to survive for 7 days, and beat the big boss, you will beat the game. The game is pause-able at any time so you can quit the game when ever you like. (saving option might be available at some point). </w:t>
+        <w:t xml:space="preserve"> manage your tribe by setting workers to harvest, guard or build in order to survive and beat the game. You lose if your tribe is overrun by the hoard, but if you manage to survive for 7 days, and beat the big boss, you will beat the game. The game is pause-able at any time so you can quit the game when ever you like. (saving option might be available at some point). </w:t>
       </w:r>
     </w:p>
     <w:p>
@@ -665,23 +908,6 @@
     </w:p>
     <w:p>
       <w:pPr>
-        <w:pStyle w:val="NoSpacing"/>
-        <w:ind w:left="1440"/>
-      </w:pPr>
-      <w:r>
-        <w:t>&lt;description of what the player can do (actions) from the start menu to playing the game, through to hitting quit. Include how to win, how to lose, how the player is moved, and what programmer things might need to be considered&gt;</w:t>
-      </w:r>
-    </w:p>
-    <w:p>
-      <w:pPr>
-        <w:pStyle w:val="NoSpacing"/>
-      </w:pPr>
-      <w:r>
-        <w:t xml:space="preserve"> </w:t>
-      </w:r>
-    </w:p>
-    <w:p>
-      <w:pPr>
         <w:pStyle w:val="Heading4"/>
         <w:rPr>
           <w:sz w:val="28"/>
@@ -862,6 +1088,12 @@
     </w:p>
     <w:p>
       <w:pPr>
+        <w:pStyle w:val="NoSpacing"/>
+        <w:ind w:left="720" w:firstLine="720"/>
+      </w:pPr>
+    </w:p>
+    <w:p>
+      <w:pPr>
         <w:pStyle w:val="Heading4"/>
         <w:rPr>
           <w:sz w:val="28"/>
@@ -873,13 +1105,14 @@
           <w:sz w:val="28"/>
           <w:szCs w:val="28"/>
         </w:rPr>
+        <w:lastRenderedPageBreak/>
         <w:t>5.0 Graphics</w:t>
       </w:r>
     </w:p>
     <w:p>
       <w:r>
         <w:tab/>
-        <w:t xml:space="preserve">Top-down 2D, minimal sprite work, quaint simplistic style, lots of colour. Inspired by dwarf fortress </w:t>
+        <w:t xml:space="preserve">Top-down 2D, minimal sprite work, quaint simplistic style, lots of colour. </w:t>
       </w:r>
     </w:p>
     <w:p>
@@ -888,8 +1121,14 @@
         <w:ind w:left="720"/>
       </w:pPr>
       <w:r>
-        <w:t>&lt;Describe graphics features here. I.e., is your game top-down 2D? &gt;</w:t>
-      </w:r>
+        <w:t>Screen Shots:</w:t>
+      </w:r>
+    </w:p>
+    <w:p>
+      <w:pPr>
+        <w:pStyle w:val="NoSpacing"/>
+        <w:ind w:left="720"/>
+      </w:pPr>
     </w:p>
     <w:p>
       <w:pPr>
@@ -936,7 +1175,36 @@
         </w:numPr>
       </w:pPr>
       <w:r>
-        <w:t>Seeking: The agent has a target and will seek toward it</w:t>
+        <w:rPr>
+          <w:b/>
+          <w:bCs/>
+        </w:rPr>
+        <w:t>Seeking:</w:t>
+      </w:r>
+      <w:r>
+        <w:t xml:space="preserve"> The agent has a target</w:t>
+      </w:r>
+      <w:r>
+        <w:t xml:space="preserve"> (Vector2 {</w:t>
+      </w:r>
+      <w:proofErr w:type="spellStart"/>
+      <w:proofErr w:type="gramStart"/>
+      <w:r>
+        <w:t>x,y</w:t>
+      </w:r>
+      <w:proofErr w:type="spellEnd"/>
+      <w:proofErr w:type="gramEnd"/>
+      <w:r>
+        <w:t>}</w:t>
+      </w:r>
+      <w:r>
+        <w:t xml:space="preserve"> </w:t>
+      </w:r>
+      <w:r>
+        <w:t>)</w:t>
+      </w:r>
+      <w:r>
+        <w:t>and will seek toward it</w:t>
       </w:r>
     </w:p>
     <w:p>
@@ -948,13 +1216,17 @@
         </w:numPr>
       </w:pPr>
       <w:r>
-        <w:t xml:space="preserve">Wandering: The target has no specific direction and will roam. </w:t>
-      </w:r>
-      <w:r>
         <w:rPr>
-          <w:color w:val="FF0000"/>
+          <w:b/>
+          <w:bCs/>
         </w:rPr>
-        <w:t>(go into more detail)</w:t>
+        <w:t>Wandering:</w:t>
+      </w:r>
+      <w:r>
+        <w:t xml:space="preserve"> The target has no specific direction </w:t>
+      </w:r>
+      <w:r>
+        <w:t>and will apply force on itself in random directions. To make this feel natural I use a method revolving around a circle and the applied force needs to exist on the circumference of that circle.</w:t>
       </w:r>
     </w:p>
     <w:p>
@@ -966,7 +1238,17 @@
         </w:numPr>
       </w:pPr>
       <w:r>
-        <w:t>Fleeing: When approached by or approaching a target the agent will run away</w:t>
+        <w:rPr>
+          <w:b/>
+          <w:bCs/>
+        </w:rPr>
+        <w:t>Fleeing:</w:t>
+      </w:r>
+      <w:r>
+        <w:t xml:space="preserve"> When approached by or approaching a target the agent will run </w:t>
+      </w:r>
+      <w:r>
+        <w:t>in the exact opposite direction</w:t>
       </w:r>
     </w:p>
     <w:p>
@@ -976,10 +1258,26 @@
           <w:ilvl w:val="0"/>
           <w:numId w:val="27"/>
         </w:numPr>
-      </w:pPr>
-      <w:r>
-        <w:lastRenderedPageBreak/>
-        <w:t>Pursuit:</w:t>
+        <w:rPr>
+          <w:b/>
+          <w:bCs/>
+        </w:rPr>
+      </w:pPr>
+      <w:r>
+        <w:rPr>
+          <w:b/>
+          <w:bCs/>
+        </w:rPr>
+        <w:t>Combat:</w:t>
+      </w:r>
+      <w:r>
+        <w:t xml:space="preserve"> When there is enemy </w:t>
+      </w:r>
+      <w:r>
+        <w:t xml:space="preserve">agent </w:t>
+      </w:r>
+      <w:r>
+        <w:t>(agent not belonging to player) present then the player’s agent will remove health points from the enemy agent</w:t>
       </w:r>
     </w:p>
     <w:p>
@@ -989,21 +1287,33 @@
           <w:ilvl w:val="0"/>
           <w:numId w:val="27"/>
         </w:numPr>
-      </w:pPr>
-      <w:r>
-        <w:t>Combat:</w:t>
-      </w:r>
-    </w:p>
-    <w:p>
-      <w:pPr>
-        <w:pStyle w:val="ListParagraph"/>
-        <w:numPr>
-          <w:ilvl w:val="0"/>
-          <w:numId w:val="27"/>
-        </w:numPr>
-      </w:pPr>
-      <w:r>
+        <w:rPr>
+          <w:b/>
+          <w:bCs/>
+        </w:rPr>
+      </w:pPr>
+      <w:r>
+        <w:rPr>
+          <w:b/>
+          <w:bCs/>
+        </w:rPr>
         <w:t>Harvesting:</w:t>
+      </w:r>
+      <w:r>
+        <w:rPr>
+          <w:b/>
+          <w:bCs/>
+        </w:rPr>
+        <w:t xml:space="preserve"> </w:t>
+      </w:r>
+      <w:r>
+        <w:t xml:space="preserve">When interacting with an object that is </w:t>
+      </w:r>
+      <w:r>
+        <w:t>harvestable,</w:t>
+      </w:r>
+      <w:r>
+        <w:t xml:space="preserve"> and the agent has the correct equipment then the agent will remove resources from the node and add it to their inventory. Resources that do not fit will create a pile of that specific resource.</w:t>
       </w:r>
     </w:p>
     <w:p>
@@ -1114,7 +1424,7 @@
           </mc:Choice>
           <mc:Fallback>
             <w:pict>
-              <v:rect w14:anchorId="61DB520D" id="Rectangle 3" o:spid="_x0000_s1026" style="position:absolute;margin-left:46.5pt;margin-top:1.6pt;width:30.65pt;height:30.65pt;z-index:251609088;visibility:visible;mso-wrap-style:square;mso-wrap-distance-left:9pt;mso-wrap-distance-top:0;mso-wrap-distance-right:9pt;mso-wrap-distance-bottom:0;mso-position-horizontal:absolute;mso-position-horizontal-relative:text;mso-position-vertical:absolute;mso-position-vertical-relative:text;v-text-anchor:middle" o:gfxdata="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" fillcolor="red" stroked="f">
+              <v:rect w14:anchorId="4A909CDE" id="Rectangle 3" o:spid="_x0000_s1026" style="position:absolute;margin-left:46.5pt;margin-top:1.6pt;width:30.65pt;height:30.65pt;z-index:251609088;visibility:visible;mso-wrap-style:square;mso-wrap-distance-left:9pt;mso-wrap-distance-top:0;mso-wrap-distance-right:9pt;mso-wrap-distance-bottom:0;mso-position-horizontal:absolute;mso-position-horizontal-relative:text;mso-position-vertical:absolute;mso-position-vertical-relative:text;v-text-anchor:middle" o:gfxdata="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" fillcolor="red" stroked="f">
                 <v:shadow on="t" color="black" opacity="22937f" origin=",.5" offset="0,.63889mm"/>
               </v:rect>
             </w:pict>
@@ -1198,11 +1508,12 @@
         <w:rPr>
           <w:noProof/>
         </w:rPr>
+        <w:lastRenderedPageBreak/>
         <w:drawing>
-          <wp:inline distT="0" distB="0" distL="0" distR="0" wp14:anchorId="4B1D2136" wp14:editId="7354352C">
-            <wp:extent cx="4562475" cy="3505200"/>
-            <wp:effectExtent l="0" t="0" r="9525" b="0"/>
-            <wp:docPr id="9" name="Picture 9"/>
+          <wp:inline distT="0" distB="0" distL="0" distR="0" wp14:anchorId="1E62B918" wp14:editId="59F3387D">
+            <wp:extent cx="4773930" cy="2962910"/>
+            <wp:effectExtent l="0" t="0" r="7620" b="8890"/>
+            <wp:docPr id="7" name="Picture 7"/>
             <wp:cNvGraphicFramePr>
               <a:graphicFrameLocks xmlns:a="http://schemas.openxmlformats.org/drawingml/2006/main" noChangeAspect="1"/>
             </wp:cNvGraphicFramePr>
@@ -1210,7 +1521,7 @@
               <a:graphicData uri="http://schemas.openxmlformats.org/drawingml/2006/picture">
                 <pic:pic xmlns:pic="http://schemas.openxmlformats.org/drawingml/2006/picture">
                   <pic:nvPicPr>
-                    <pic:cNvPr id="0" name="Picture 3"/>
+                    <pic:cNvPr id="0" name="Picture 1"/>
                     <pic:cNvPicPr>
                       <a:picLocks noChangeAspect="1" noChangeArrowheads="1"/>
                     </pic:cNvPicPr>
@@ -1231,7 +1542,7 @@
                   <pic:spPr bwMode="auto">
                     <a:xfrm>
                       <a:off x="0" y="0"/>
-                      <a:ext cx="4562475" cy="3505200"/>
+                      <a:ext cx="4773930" cy="2962910"/>
                     </a:xfrm>
                     <a:prstGeom prst="rect">
                       <a:avLst/>
@@ -1383,7 +1694,7 @@
           </mc:Choice>
           <mc:Fallback>
             <w:pict>
-              <v:rect w14:anchorId="3FC35479" id="Rectangle 4" o:spid="_x0000_s1026" style="position:absolute;margin-left:46.85pt;margin-top:1.45pt;width:30.65pt;height:30.65pt;z-index:251611136;visibility:visible;mso-wrap-style:square;mso-wrap-distance-left:9pt;mso-wrap-distance-top:0;mso-wrap-distance-right:9pt;mso-wrap-distance-bottom:0;mso-position-horizontal:absolute;mso-position-horizontal-relative:text;mso-position-vertical:absolute;mso-position-vertical-relative:text;v-text-anchor:middle" o:gfxdata="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" fillcolor="red" stroked="f">
+              <v:rect w14:anchorId="6EF66D34" id="Rectangle 4" o:spid="_x0000_s1026" style="position:absolute;margin-left:46.85pt;margin-top:1.45pt;width:30.65pt;height:30.65pt;z-index:251611136;visibility:visible;mso-wrap-style:square;mso-wrap-distance-left:9pt;mso-wrap-distance-top:0;mso-wrap-distance-right:9pt;mso-wrap-distance-bottom:0;mso-position-horizontal:absolute;mso-position-horizontal-relative:text;mso-position-vertical:absolute;mso-position-vertical-relative:text;v-text-anchor:middle" o:gfxdata="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" fillcolor="red" stroked="f">
                 <v:shadow on="t" color="black" opacity="22937f" origin=",.5" offset="0,.63889mm"/>
               </v:rect>
             </w:pict>
@@ -1568,7 +1879,7 @@
           </mc:Choice>
           <mc:Fallback>
             <w:pict>
-              <v:rect w14:anchorId="4F9C0619" id="Rectangle 5" o:spid="_x0000_s1026" style="position:absolute;margin-left:47.55pt;margin-top:9.35pt;width:30.65pt;height:30.65pt;z-index:251635712;visibility:visible;mso-wrap-style:square;mso-wrap-distance-left:9pt;mso-wrap-distance-top:0;mso-wrap-distance-right:9pt;mso-wrap-distance-bottom:0;mso-position-horizontal:absolute;mso-position-horizontal-relative:text;mso-position-vertical:absolute;mso-position-vertical-relative:text;v-text-anchor:middle" o:gfxdata="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" fillcolor="red" stroked="f">
+              <v:rect w14:anchorId="06908F08" id="Rectangle 5" o:spid="_x0000_s1026" style="position:absolute;margin-left:47.55pt;margin-top:9.35pt;width:30.65pt;height:30.65pt;z-index:251635712;visibility:visible;mso-wrap-style:square;mso-wrap-distance-left:9pt;mso-wrap-distance-top:0;mso-wrap-distance-right:9pt;mso-wrap-distance-bottom:0;mso-position-horizontal:absolute;mso-position-horizontal-relative:text;mso-position-vertical:absolute;mso-position-vertical-relative:text;v-text-anchor:middle" o:gfxdata="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" fillcolor="red" stroked="f">
                 <v:shadow on="t" color="black" opacity="22937f" origin=",.5" offset="0,.63889mm"/>
               </v:rect>
             </w:pict>
@@ -1748,7 +2059,7 @@
           </mc:Choice>
           <mc:Fallback>
             <w:pict>
-              <v:rect w14:anchorId="495714DC" id="Rectangle 8" o:spid="_x0000_s1026" style="position:absolute;margin-left:46.25pt;margin-top:12.1pt;width:30.65pt;height:30.65pt;z-index:251618304;visibility:visible;mso-wrap-style:square;mso-wrap-distance-left:9pt;mso-wrap-distance-top:0;mso-wrap-distance-right:9pt;mso-wrap-distance-bottom:0;mso-position-horizontal:absolute;mso-position-horizontal-relative:text;mso-position-vertical:absolute;mso-position-vertical-relative:text;v-text-anchor:middle" o:gfxdata="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" fillcolor="red" stroked="f">
+              <v:rect w14:anchorId="0C955F52" id="Rectangle 8" o:spid="_x0000_s1026" style="position:absolute;margin-left:46.25pt;margin-top:12.1pt;width:30.65pt;height:30.65pt;z-index:251618304;visibility:visible;mso-wrap-style:square;mso-wrap-distance-left:9pt;mso-wrap-distance-top:0;mso-wrap-distance-right:9pt;mso-wrap-distance-bottom:0;mso-position-horizontal:absolute;mso-position-horizontal-relative:text;mso-position-vertical:absolute;mso-position-vertical-relative:text;v-text-anchor:middle" o:gfxdata="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" fillcolor="red" stroked="f">
                 <v:shadow on="t" color="black" opacity="22937f" origin=",.5" offset="0,.63889mm"/>
               </v:rect>
             </w:pict>
@@ -1928,7 +2239,7 @@
           </mc:Choice>
           <mc:Fallback>
             <w:pict>
-              <v:rect w14:anchorId="500042F5" id="Rectangle 10" o:spid="_x0000_s1026" style="position:absolute;margin-left:46.25pt;margin-top:3.85pt;width:30.65pt;height:30.65pt;z-index:251620352;visibility:visible;mso-wrap-style:square;mso-wrap-distance-left:9pt;mso-wrap-distance-top:0;mso-wrap-distance-right:9pt;mso-wrap-distance-bottom:0;mso-position-horizontal:absolute;mso-position-horizontal-relative:text;mso-position-vertical:absolute;mso-position-vertical-relative:text;v-text-anchor:middle" o:gfxdata="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" fillcolor="red" stroked="f">
+              <v:rect w14:anchorId="75509DF0" id="Rectangle 10" o:spid="_x0000_s1026" style="position:absolute;margin-left:46.25pt;margin-top:3.85pt;width:30.65pt;height:30.65pt;z-index:251620352;visibility:visible;mso-wrap-style:square;mso-wrap-distance-left:9pt;mso-wrap-distance-top:0;mso-wrap-distance-right:9pt;mso-wrap-distance-bottom:0;mso-position-horizontal:absolute;mso-position-horizontal-relative:text;mso-position-vertical:absolute;mso-position-vertical-relative:text;v-text-anchor:middle" o:gfxdata="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" fillcolor="red" stroked="f">
                 <v:shadow on="t" color="black" opacity="22937f" origin=",.5" offset="0,.63889mm"/>
               </v:rect>
             </w:pict>
@@ -1954,6 +2265,7 @@
         </w:numPr>
       </w:pPr>
       <w:r>
+        <w:lastRenderedPageBreak/>
         <w:t>Path following: To construction sites</w:t>
       </w:r>
     </w:p>
@@ -2043,7 +2355,7 @@
           </mc:Choice>
           <mc:Fallback>
             <w:pict>
-              <v:rect w14:anchorId="2F0903B4" id="Rectangle 13" o:spid="_x0000_s1026" style="position:absolute;margin-left:36.85pt;margin-top:2.4pt;width:30.6pt;height:30.6pt;z-index:251656192;visibility:visible;mso-wrap-style:square;mso-wrap-distance-left:9pt;mso-wrap-distance-top:0;mso-wrap-distance-right:9pt;mso-wrap-distance-bottom:0;mso-position-horizontal:absolute;mso-position-horizontal-relative:text;mso-position-vertical:absolute;mso-position-vertical-relative:text;v-text-anchor:middle" o:gfxdata="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" fillcolor="#92d050" stroked="f">
+              <v:rect w14:anchorId="65022F3F" id="Rectangle 13" o:spid="_x0000_s1026" style="position:absolute;margin-left:36.85pt;margin-top:2.4pt;width:30.6pt;height:30.6pt;z-index:251656192;visibility:visible;mso-wrap-style:square;mso-wrap-distance-left:9pt;mso-wrap-distance-top:0;mso-wrap-distance-right:9pt;mso-wrap-distance-bottom:0;mso-position-horizontal:absolute;mso-position-horizontal-relative:text;mso-position-vertical:absolute;mso-position-vertical-relative:text;v-text-anchor:middle" o:gfxdata="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" fillcolor="#92d050" stroked="f">
                 <v:shadow on="t" color="black" opacity="22937f" origin=",.5" offset="0,.63889mm"/>
               </v:rect>
             </w:pict>
@@ -2115,8 +2427,6 @@
       <w:r>
         <w:t>Pursue: tribesman</w:t>
       </w:r>
-      <w:bookmarkStart w:id="6" w:name="_GoBack"/>
-      <w:bookmarkEnd w:id="6"/>
     </w:p>
     <w:p>
       <w:r>
@@ -2124,10 +2434,10 @@
           <w:noProof/>
         </w:rPr>
         <w:drawing>
-          <wp:inline distT="0" distB="0" distL="0" distR="0" wp14:anchorId="2E538D0A" wp14:editId="56567972">
-            <wp:extent cx="2676525" cy="1819275"/>
-            <wp:effectExtent l="0" t="0" r="9525" b="9525"/>
-            <wp:docPr id="11" name="Picture 11"/>
+          <wp:inline distT="0" distB="0" distL="0" distR="0" wp14:anchorId="007A3CF5" wp14:editId="7A27C720">
+            <wp:extent cx="2620010" cy="2013585"/>
+            <wp:effectExtent l="0" t="0" r="8890" b="5715"/>
+            <wp:docPr id="29" name="Picture 29"/>
             <wp:cNvGraphicFramePr>
               <a:graphicFrameLocks xmlns:a="http://schemas.openxmlformats.org/drawingml/2006/main" noChangeAspect="1"/>
             </wp:cNvGraphicFramePr>
@@ -2135,7 +2445,7 @@
               <a:graphicData uri="http://schemas.openxmlformats.org/drawingml/2006/picture">
                 <pic:pic xmlns:pic="http://schemas.openxmlformats.org/drawingml/2006/picture">
                   <pic:nvPicPr>
-                    <pic:cNvPr id="0" name="Picture 4"/>
+                    <pic:cNvPr id="0" name="Picture 2"/>
                     <pic:cNvPicPr>
                       <a:picLocks noChangeAspect="1" noChangeArrowheads="1"/>
                     </pic:cNvPicPr>
@@ -2156,7 +2466,7 @@
                   <pic:spPr bwMode="auto">
                     <a:xfrm>
                       <a:off x="0" y="0"/>
-                      <a:ext cx="2676525" cy="1819275"/>
+                      <a:ext cx="2620010" cy="2013585"/>
                     </a:xfrm>
                     <a:prstGeom prst="rect">
                       <a:avLst/>
@@ -2304,7 +2614,7 @@
         <w:ind w:left="720"/>
       </w:pPr>
       <w:r>
-        <w:t>&lt;Describe how AI works, i.e. state machine, fuzzy logic, GOAP. Describe the various behaviours and how they change behaviour, how do the ‘creatures’ in the game evaluate the world&gt; &lt;include diagrams/flowcharts showing decision making processes&gt;</w:t>
+        <w:t xml:space="preserve">&lt;Describe how AI works, i.e. state machine, fuzzy logic, GOAP. Describe the various behaviours and how they change behaviour, how do the ‘creatures’ in the game evaluate the world&gt; </w:t>
       </w:r>
     </w:p>
     <w:p/>
@@ -2340,36 +2650,11 @@
     </w:p>
     <w:p>
       <w:r>
-        <w:tab/>
-        <w:t xml:space="preserve">This is </w:t>
-      </w:r>
-      <w:r>
-        <w:t>the following are tables of items and resources</w:t>
-      </w:r>
-      <w:r>
-        <w:t>.</w:t>
-      </w:r>
-    </w:p>
-    <w:p>
-      <w:pPr>
-        <w:pStyle w:val="NoSpacing"/>
-        <w:ind w:left="720"/>
-      </w:pPr>
-      <w:r>
-        <w:t>&lt;List of items you can pick up that can affect the player, and what they will affect, like ‘picking up the hammer (refer collisions above) adds 5 to the players attack attribute’. Include details on how items influence gameplay or AI logic.&gt;</w:t>
-      </w:r>
-    </w:p>
-    <w:p>
-      <w:pPr>
-        <w:pStyle w:val="NoSpacing"/>
-        <w:ind w:left="720"/>
-      </w:pPr>
-      <w:r>
         <w:rPr>
           <w:noProof/>
         </w:rPr>
         <w:drawing>
-          <wp:anchor distT="0" distB="0" distL="114300" distR="114300" simplePos="0" relativeHeight="251693056" behindDoc="0" locked="0" layoutInCell="1" allowOverlap="1" wp14:anchorId="26098881" wp14:editId="5EE43375">
+          <wp:anchor distT="0" distB="0" distL="114300" distR="114300" simplePos="0" relativeHeight="251658240" behindDoc="0" locked="0" layoutInCell="1" allowOverlap="1" wp14:anchorId="26098881" wp14:editId="5EE43375">
             <wp:simplePos x="0" y="0"/>
             <wp:positionH relativeFrom="column">
               <wp:posOffset>434438</wp:posOffset>
@@ -2610,7 +2895,7 @@
                 </mc:Choice>
                 <mc:Fallback>
                   <w:pict>
-                    <v:rect w14:anchorId="27F704CB" id="Rectangle 17" o:spid="_x0000_s1026" style="position:absolute;margin-left:-.55pt;margin-top:1.75pt;width:30.65pt;height:30.65pt;z-index:251661312;visibility:visible;mso-wrap-style:square;mso-wrap-distance-left:9pt;mso-wrap-distance-top:0;mso-wrap-distance-right:9pt;mso-wrap-distance-bottom:0;mso-position-horizontal:absolute;mso-position-horizontal-relative:text;mso-position-vertical:absolute;mso-position-vertical-relative:text;v-text-anchor:middle" o:gfxdata="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" fillcolor="red" stroked="f">
+                    <v:rect w14:anchorId="1C102302" id="Rectangle 17" o:spid="_x0000_s1026" style="position:absolute;margin-left:-.55pt;margin-top:1.75pt;width:30.65pt;height:30.65pt;z-index:251661312;visibility:visible;mso-wrap-style:square;mso-wrap-distance-left:9pt;mso-wrap-distance-top:0;mso-wrap-distance-right:9pt;mso-wrap-distance-bottom:0;mso-position-horizontal:absolute;mso-position-horizontal-relative:text;mso-position-vertical:absolute;mso-position-vertical-relative:text;v-text-anchor:middle" o:gfxdata="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" fillcolor="red" stroked="f">
                       <v:shadow on="t" color="black" opacity="22937f" origin=",.5" offset="0,.63889mm"/>
                     </v:rect>
                   </w:pict>
@@ -2777,7 +3062,7 @@
                 </mc:Choice>
                 <mc:Fallback>
                   <w:pict>
-                    <v:rect w14:anchorId="108D3243" id="Rectangle 20" o:spid="_x0000_s1026" style="position:absolute;margin-left:-.55pt;margin-top:1.7pt;width:30.65pt;height:30.65pt;z-index:251683840;visibility:visible;mso-wrap-style:square;mso-wrap-distance-left:9pt;mso-wrap-distance-top:0;mso-wrap-distance-right:9pt;mso-wrap-distance-bottom:0;mso-position-horizontal:absolute;mso-position-horizontal-relative:text;mso-position-vertical:absolute;mso-position-vertical-relative:text;v-text-anchor:middle" o:gfxdata="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" fillcolor="red" stroked="f">
+                    <v:rect w14:anchorId="5D4D1860" id="Rectangle 20" o:spid="_x0000_s1026" style="position:absolute;margin-left:-.55pt;margin-top:1.7pt;width:30.65pt;height:30.65pt;z-index:251683840;visibility:visible;mso-wrap-style:square;mso-wrap-distance-left:9pt;mso-wrap-distance-top:0;mso-wrap-distance-right:9pt;mso-wrap-distance-bottom:0;mso-position-horizontal:absolute;mso-position-horizontal-relative:text;mso-position-vertical:absolute;mso-position-vertical-relative:text;v-text-anchor:middle" o:gfxdata="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" fillcolor="red" stroked="f">
                       <v:shadow on="t" color="black" opacity="22937f" origin=",.5" offset="0,.63889mm"/>
                     </v:rect>
                   </w:pict>
@@ -3004,7 +3289,7 @@
                 </mc:Choice>
                 <mc:Fallback>
                   <w:pict>
-                    <v:rect w14:anchorId="41416B13" id="Rectangle 22" o:spid="_x0000_s1026" style="position:absolute;margin-left:-1.1pt;margin-top:12.5pt;width:30.65pt;height:30.65pt;z-index:251688960;visibility:visible;mso-wrap-style:square;mso-wrap-distance-left:9pt;mso-wrap-distance-top:0;mso-wrap-distance-right:9pt;mso-wrap-distance-bottom:0;mso-position-horizontal:absolute;mso-position-horizontal-relative:text;mso-position-vertical:absolute;mso-position-vertical-relative:text;v-text-anchor:middle" o:gfxdata="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" fillcolor="red" stroked="f">
+                    <v:rect w14:anchorId="60283B7F" id="Rectangle 22" o:spid="_x0000_s1026" style="position:absolute;margin-left:-1.1pt;margin-top:12.5pt;width:30.65pt;height:30.65pt;z-index:251688960;visibility:visible;mso-wrap-style:square;mso-wrap-distance-left:9pt;mso-wrap-distance-top:0;mso-wrap-distance-right:9pt;mso-wrap-distance-bottom:0;mso-position-horizontal:absolute;mso-position-horizontal-relative:text;mso-position-vertical:absolute;mso-position-vertical-relative:text;v-text-anchor:middle" o:gfxdata="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" fillcolor="red" stroked="f">
                       <v:shadow on="t" color="black" opacity="22937f" origin=",.5" offset="0,.63889mm"/>
                     </v:rect>
                   </w:pict>
@@ -3163,7 +3448,7 @@
                 </mc:Choice>
                 <mc:Fallback>
                   <w:pict>
-                    <v:rect w14:anchorId="5D0FF5D7" id="Rectangle 24" o:spid="_x0000_s1026" style="position:absolute;margin-left:-.55pt;margin-top:1.9pt;width:30.65pt;height:30.65pt;z-index:251694080;visibility:visible;mso-wrap-style:square;mso-wrap-distance-left:9pt;mso-wrap-distance-top:0;mso-wrap-distance-right:9pt;mso-wrap-distance-bottom:0;mso-position-horizontal:absolute;mso-position-horizontal-relative:text;mso-position-vertical:absolute;mso-position-vertical-relative:text;v-text-anchor:middle" o:gfxdata="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" fillcolor="red" stroked="f">
+                    <v:rect w14:anchorId="0DB8664E" id="Rectangle 24" o:spid="_x0000_s1026" style="position:absolute;margin-left:-.55pt;margin-top:1.9pt;width:30.65pt;height:30.65pt;z-index:251694080;visibility:visible;mso-wrap-style:square;mso-wrap-distance-left:9pt;mso-wrap-distance-top:0;mso-wrap-distance-right:9pt;mso-wrap-distance-bottom:0;mso-position-horizontal:absolute;mso-position-horizontal-relative:text;mso-position-vertical:absolute;mso-position-vertical-relative:text;v-text-anchor:middle" o:gfxdata="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" fillcolor="red" stroked="f">
                       <v:shadow on="t" color="black" opacity="22937f" origin=",.5" offset="0,.63889mm"/>
                     </v:rect>
                   </w:pict>
@@ -3307,7 +3592,6 @@
               <w:pStyle w:val="NoSpacing"/>
             </w:pPr>
             <w:r>
-              <w:lastRenderedPageBreak/>
               <w:t>Hammer</w:t>
             </w:r>
           </w:p>
@@ -3382,7 +3666,7 @@
                 </mc:Choice>
                 <mc:Fallback>
                   <w:pict>
-                    <v:rect w14:anchorId="3F97ECC9" id="Rectangle 18" o:spid="_x0000_s1026" style="position:absolute;margin-left:-.5pt;margin-top:1.85pt;width:30.6pt;height:30.6pt;z-index:251671552;visibility:visible;mso-wrap-style:square;mso-wrap-distance-left:9pt;mso-wrap-distance-top:0;mso-wrap-distance-right:9pt;mso-wrap-distance-bottom:0;mso-position-horizontal:absolute;mso-position-horizontal-relative:text;mso-position-vertical:absolute;mso-position-vertical-relative:text;v-text-anchor:middle" o:gfxdata="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" fillcolor="red" stroked="f">
+                    <v:rect w14:anchorId="0FD526B5" id="Rectangle 18" o:spid="_x0000_s1026" style="position:absolute;margin-left:-.5pt;margin-top:1.85pt;width:30.6pt;height:30.6pt;z-index:251671552;visibility:visible;mso-wrap-style:square;mso-wrap-distance-left:9pt;mso-wrap-distance-top:0;mso-wrap-distance-right:9pt;mso-wrap-distance-bottom:0;mso-position-horizontal:absolute;mso-position-horizontal-relative:text;mso-position-vertical:absolute;mso-position-vertical-relative:text;v-text-anchor:middle" o:gfxdata="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" fillcolor="red" stroked="f">
                       <v:shadow on="t" color="black" opacity="22937f" origin=",.5" offset="0,.63889mm"/>
                     </v:rect>
                   </w:pict>
@@ -3519,16 +3803,7 @@
     <w:p>
       <w:pPr>
         <w:pStyle w:val="NoSpacing"/>
-        <w:ind w:left="720"/>
-      </w:pPr>
-    </w:p>
-    <w:p>
-      <w:pPr>
-        <w:pStyle w:val="NoSpacing"/>
-      </w:pPr>
-      <w:r>
-        <w:tab/>
-      </w:r>
+      </w:pPr>
     </w:p>
     <w:p>
       <w:pPr>
@@ -3750,7 +4025,7 @@
               <w:pStyle w:val="NoSpacing"/>
             </w:pPr>
             <w:r>
-              <w:t>4</w:t>
+              <w:t>15</w:t>
             </w:r>
           </w:p>
         </w:tc>
@@ -3774,7 +4049,7 @@
               <w:pStyle w:val="NoSpacing"/>
             </w:pPr>
             <w:r>
-              <w:t>NA</w:t>
+              <w:t>Any</w:t>
             </w:r>
           </w:p>
         </w:tc>
@@ -3786,6 +4061,15 @@
             <w:pPr>
               <w:pStyle w:val="NoSpacing"/>
             </w:pPr>
+            <w:r>
+              <w:t xml:space="preserve">This mighty Oak stands </w:t>
+            </w:r>
+            <w:r>
+              <w:t>stoic</w:t>
+            </w:r>
+            <w:r>
+              <w:t xml:space="preserve"> providing the fruits of its labour to hungry travellers and its body to eager builders</w:t>
+            </w:r>
           </w:p>
         </w:tc>
       </w:tr>
@@ -3989,6 +4273,14 @@
               <w:t>Pickaxe</w:t>
             </w:r>
           </w:p>
+          <w:p>
+            <w:pPr>
+              <w:pStyle w:val="NoSpacing"/>
+            </w:pPr>
+            <w:r>
+              <w:t>Pickaxe</w:t>
+            </w:r>
+          </w:p>
         </w:tc>
         <w:tc>
           <w:tcPr>
@@ -3998,6 +4290,9 @@
             <w:pPr>
               <w:pStyle w:val="NoSpacing"/>
             </w:pPr>
+            <w:r>
+              <w:t>Totally stoned</w:t>
+            </w:r>
           </w:p>
         </w:tc>
       </w:tr>
@@ -4069,6 +4364,14 @@
               <w:t>Pickaxe</w:t>
             </w:r>
           </w:p>
+          <w:p>
+            <w:pPr>
+              <w:pStyle w:val="NoSpacing"/>
+            </w:pPr>
+            <w:r>
+              <w:t>Pickaxe</w:t>
+            </w:r>
+          </w:p>
         </w:tc>
         <w:tc>
           <w:tcPr>
@@ -4078,6 +4381,9 @@
             <w:pPr>
               <w:pStyle w:val="NoSpacing"/>
             </w:pPr>
+            <w:r>
+              <w:t>Metal Head</w:t>
+            </w:r>
           </w:p>
         </w:tc>
       </w:tr>
@@ -4146,7 +4452,15 @@
               <w:pStyle w:val="NoSpacing"/>
             </w:pPr>
             <w:r>
-              <w:t>N/A</w:t>
+              <w:t>Any</w:t>
+            </w:r>
+          </w:p>
+          <w:p>
+            <w:pPr>
+              <w:pStyle w:val="NoSpacing"/>
+            </w:pPr>
+            <w:r>
+              <w:t>Any</w:t>
             </w:r>
           </w:p>
         </w:tc>
@@ -4158,6 +4472,81 @@
             <w:pPr>
               <w:pStyle w:val="NoSpacing"/>
             </w:pPr>
+            <w:r>
+              <w:t>Baby tree</w:t>
+            </w:r>
+          </w:p>
+        </w:tc>
+      </w:tr>
+      <w:tr>
+        <w:tc>
+          <w:tcPr>
+            <w:tcW w:w="1559" w:type="dxa"/>
+          </w:tcPr>
+          <w:p>
+            <w:pPr>
+              <w:pStyle w:val="NoSpacing"/>
+            </w:pPr>
+            <w:r>
+              <w:t>Pile</w:t>
+            </w:r>
+          </w:p>
+          <w:p>
+            <w:pPr>
+              <w:pStyle w:val="NoSpacing"/>
+            </w:pPr>
+          </w:p>
+        </w:tc>
+        <w:tc>
+          <w:tcPr>
+            <w:tcW w:w="851" w:type="dxa"/>
+          </w:tcPr>
+          <w:p>
+            <w:pPr>
+              <w:pStyle w:val="NoSpacing"/>
+            </w:pPr>
+            <w:r>
+              <w:t>Any</w:t>
+            </w:r>
+          </w:p>
+        </w:tc>
+        <w:tc>
+          <w:tcPr>
+            <w:tcW w:w="850" w:type="dxa"/>
+          </w:tcPr>
+          <w:p>
+            <w:pPr>
+              <w:pStyle w:val="NoSpacing"/>
+            </w:pPr>
+            <w:r>
+              <w:t>20</w:t>
+            </w:r>
+          </w:p>
+        </w:tc>
+        <w:tc>
+          <w:tcPr>
+            <w:tcW w:w="992" w:type="dxa"/>
+          </w:tcPr>
+          <w:p>
+            <w:pPr>
+              <w:pStyle w:val="NoSpacing"/>
+            </w:pPr>
+            <w:r>
+              <w:t>Any</w:t>
+            </w:r>
+          </w:p>
+        </w:tc>
+        <w:tc>
+          <w:tcPr>
+            <w:tcW w:w="3119" w:type="dxa"/>
+          </w:tcPr>
+          <w:p>
+            <w:pPr>
+              <w:pStyle w:val="NoSpacing"/>
+            </w:pPr>
+            <w:r>
+              <w:t>A node containing any resource</w:t>
+            </w:r>
           </w:p>
         </w:tc>
       </w:tr>
@@ -4232,43 +4621,7 @@
     <w:p>
       <w:pPr>
         <w:pStyle w:val="NoSpacing"/>
-        <w:ind w:left="1440"/>
-      </w:pPr>
-      <w:r>
-        <w:t>&lt;Are all levels stored in memory? what data is saved across levels, are levels loaded synchronously to prevent pauses?&gt;</w:t>
-      </w:r>
-    </w:p>
-    <w:p>
-      <w:pPr>
-        <w:pStyle w:val="NoSpacing"/>
-      </w:pPr>
-      <w:r>
-        <w:tab/>
-        <w:t xml:space="preserve">This game only has the single level in it, that level is the great plains of </w:t>
-      </w:r>
-      <w:proofErr w:type="spellStart"/>
-      <w:r>
-        <w:t>oodle</w:t>
-      </w:r>
-      <w:proofErr w:type="spellEnd"/>
-      <w:r>
-        <w:t xml:space="preserve">. </w:t>
-      </w:r>
-      <w:proofErr w:type="spellStart"/>
-      <w:r>
-        <w:t>Oodle</w:t>
-      </w:r>
-      <w:proofErr w:type="spellEnd"/>
-      <w:r>
-        <w:t xml:space="preserve"> is home to many wonderous creatures and resources. The elements that are saved in </w:t>
-      </w:r>
-      <w:r>
-        <w:t>this level are the Harvest nodes (position, resources types, tool required, sprites and refresh timers), pathing nodes (position, cost to traverse), the players starting point and the siege info which includes the numbers of enemies that spawn over the course of the game and the type of enemies it chooses to spawn.</w:t>
-      </w:r>
-    </w:p>
-    <w:p>
-      <w:pPr>
-        <w:pStyle w:val="NoSpacing"/>
+        <w:ind w:left="720"/>
       </w:pPr>
     </w:p>
     <w:p>
@@ -4283,117 +4636,32 @@
         </w:rPr>
       </w:pPr>
       <w:r>
-        <w:rPr>
-          <w:b/>
-          <w:bCs/>
-          <w:sz w:val="24"/>
-          <w:szCs w:val="24"/>
-        </w:rPr>
-        <w:t>8</w:t>
-      </w:r>
-      <w:r>
-        <w:rPr>
-          <w:b/>
-          <w:bCs/>
-          <w:sz w:val="24"/>
-          <w:szCs w:val="24"/>
-        </w:rPr>
-        <w:t>.2 Objectives</w:t>
+        <w:t xml:space="preserve">This game only has the single level in it, that level is the great plains of </w:t>
+      </w:r>
+      <w:proofErr w:type="spellStart"/>
+      <w:r>
+        <w:t>oodle</w:t>
+      </w:r>
+      <w:proofErr w:type="spellEnd"/>
+      <w:r>
+        <w:t xml:space="preserve">. </w:t>
+      </w:r>
+      <w:proofErr w:type="spellStart"/>
+      <w:r>
+        <w:t>Oodle</w:t>
+      </w:r>
+      <w:proofErr w:type="spellEnd"/>
+      <w:r>
+        <w:t xml:space="preserve"> is home to many wonderous creatures and resources. The elements that are saved in </w:t>
+      </w:r>
+      <w:r>
+        <w:t>this level are the Harvest nodes (position, resources types, tool required, sprites and refresh timers), pathing nodes (position, cost to traverse), the players starting point and the siege info which includes the numbers of enemies that spawn over the course of the game and the type of enemies it chooses to spawn.</w:t>
       </w:r>
     </w:p>
     <w:p>
       <w:pPr>
         <w:pStyle w:val="NoSpacing"/>
-        <w:ind w:left="1440"/>
-      </w:pPr>
-      <w:r>
-        <w:t>&lt;What does the player try to accomplish on each level/mission? How is the players progress evaluated?&gt;</w:t>
-      </w:r>
-    </w:p>
-    <w:p>
-      <w:pPr>
-        <w:pStyle w:val="NoSpacing"/>
-        <w:ind w:left="1440"/>
-      </w:pPr>
-      <w:r>
-        <w:t>Notes:</w:t>
-      </w:r>
-    </w:p>
-    <w:p>
-      <w:pPr>
-        <w:pStyle w:val="NoSpacing"/>
-        <w:numPr>
-          <w:ilvl w:val="0"/>
-          <w:numId w:val="27"/>
-        </w:numPr>
-      </w:pPr>
-      <w:r>
-        <w:t>Player collects resources</w:t>
-      </w:r>
-    </w:p>
-    <w:p>
-      <w:pPr>
-        <w:pStyle w:val="NoSpacing"/>
-        <w:numPr>
-          <w:ilvl w:val="0"/>
-          <w:numId w:val="27"/>
-        </w:numPr>
-      </w:pPr>
-      <w:r>
-        <w:t>Crafts equipment</w:t>
-      </w:r>
-    </w:p>
-    <w:p>
-      <w:pPr>
-        <w:pStyle w:val="NoSpacing"/>
-        <w:numPr>
-          <w:ilvl w:val="0"/>
-          <w:numId w:val="27"/>
-        </w:numPr>
-      </w:pPr>
-      <w:r>
-        <w:t>Creates tribespeople,</w:t>
-      </w:r>
-    </w:p>
-    <w:p>
-      <w:pPr>
-        <w:pStyle w:val="NoSpacing"/>
-        <w:numPr>
-          <w:ilvl w:val="0"/>
-          <w:numId w:val="27"/>
-        </w:numPr>
-      </w:pPr>
-      <w:r>
-        <w:t>Protects tribespeople from enemies</w:t>
-      </w:r>
-    </w:p>
-    <w:p>
-      <w:pPr>
-        <w:pStyle w:val="NoSpacing"/>
-      </w:pPr>
-    </w:p>
-    <w:p>
-      <w:pPr>
-        <w:pStyle w:val="Heading4"/>
-        <w:rPr>
-          <w:sz w:val="28"/>
-          <w:szCs w:val="28"/>
-        </w:rPr>
-      </w:pPr>
-      <w:r>
-        <w:rPr>
-          <w:sz w:val="28"/>
-          <w:szCs w:val="28"/>
-        </w:rPr>
-        <w:t>9</w:t>
-      </w:r>
-      <w:r>
-        <w:rPr>
-          <w:sz w:val="28"/>
-          <w:szCs w:val="28"/>
-        </w:rPr>
-        <w:t>.0 Interface</w:t>
-      </w:r>
+      </w:pPr>
     </w:p>
     <w:p>
       <w:pPr>
@@ -4413,7 +4681,7 @@
           <w:sz w:val="24"/>
           <w:szCs w:val="24"/>
         </w:rPr>
-        <w:t>9</w:t>
+        <w:t>8</w:t>
       </w:r>
       <w:r>
         <w:rPr>
@@ -4422,16 +4690,119 @@
           <w:sz w:val="24"/>
           <w:szCs w:val="24"/>
         </w:rPr>
-        <w:t>.1 Menu</w:t>
+        <w:t>.2 Objectives</w:t>
       </w:r>
     </w:p>
     <w:p>
       <w:pPr>
         <w:pStyle w:val="NoSpacing"/>
-        <w:ind w:left="1440"/>
-      </w:pPr>
-      <w:r>
-        <w:t>&lt;What are the menu options and what do they do?&gt;</w:t>
+        <w:ind w:firstLine="720"/>
+      </w:pPr>
+      <w:r>
+        <w:t xml:space="preserve">What the player </w:t>
+      </w:r>
+      <w:r>
+        <w:t>accomplishes</w:t>
+      </w:r>
+      <w:r>
+        <w:t xml:space="preserve"> </w:t>
+      </w:r>
+      <w:r>
+        <w:t>in the game:</w:t>
+      </w:r>
+    </w:p>
+    <w:p>
+      <w:pPr>
+        <w:pStyle w:val="NoSpacing"/>
+        <w:numPr>
+          <w:ilvl w:val="0"/>
+          <w:numId w:val="27"/>
+        </w:numPr>
+      </w:pPr>
+      <w:r>
+        <w:t>Collect resources</w:t>
+      </w:r>
+    </w:p>
+    <w:p>
+      <w:pPr>
+        <w:pStyle w:val="NoSpacing"/>
+        <w:numPr>
+          <w:ilvl w:val="0"/>
+          <w:numId w:val="27"/>
+        </w:numPr>
+      </w:pPr>
+      <w:r>
+        <w:t>Craft equipment</w:t>
+      </w:r>
+    </w:p>
+    <w:p>
+      <w:pPr>
+        <w:pStyle w:val="NoSpacing"/>
+        <w:numPr>
+          <w:ilvl w:val="0"/>
+          <w:numId w:val="27"/>
+        </w:numPr>
+      </w:pPr>
+      <w:r>
+        <w:t>Manage</w:t>
+      </w:r>
+      <w:r>
+        <w:t xml:space="preserve"> tribespeople</w:t>
+      </w:r>
+    </w:p>
+    <w:p>
+      <w:pPr>
+        <w:pStyle w:val="NoSpacing"/>
+        <w:numPr>
+          <w:ilvl w:val="0"/>
+          <w:numId w:val="27"/>
+        </w:numPr>
+      </w:pPr>
+      <w:r>
+        <w:t>Protects tribespeople from enemies</w:t>
+      </w:r>
+    </w:p>
+    <w:p>
+      <w:pPr>
+        <w:pStyle w:val="NoSpacing"/>
+        <w:ind w:left="720"/>
+      </w:pPr>
+    </w:p>
+    <w:p>
+      <w:pPr>
+        <w:pStyle w:val="NoSpacing"/>
+        <w:ind w:left="720"/>
+      </w:pPr>
+      <w:r>
+        <w:t>The players progress is evaluated based on whether they can survive the 7 days. If the player fails, then it will result in a game over but if the player wins then they are given a victory screen.</w:t>
+      </w:r>
+    </w:p>
+    <w:p>
+      <w:pPr>
+        <w:pStyle w:val="NoSpacing"/>
+      </w:pPr>
+    </w:p>
+    <w:p>
+      <w:pPr>
+        <w:pStyle w:val="Heading4"/>
+        <w:rPr>
+          <w:sz w:val="28"/>
+          <w:szCs w:val="28"/>
+        </w:rPr>
+      </w:pPr>
+      <w:r>
+        <w:rPr>
+          <w:sz w:val="28"/>
+          <w:szCs w:val="28"/>
+        </w:rPr>
+        <w:t>9</w:t>
+      </w:r>
+      <w:r>
+        <w:rPr>
+          <w:sz w:val="28"/>
+          <w:szCs w:val="28"/>
+        </w:rPr>
+        <w:t>.0 Interface</w:t>
       </w:r>
     </w:p>
     <w:p>
@@ -4452,7 +4823,6 @@
           <w:sz w:val="24"/>
           <w:szCs w:val="24"/>
         </w:rPr>
-        <w:lastRenderedPageBreak/>
         <w:t>9</w:t>
       </w:r>
       <w:r>
@@ -4462,7 +4832,7 @@
           <w:sz w:val="24"/>
           <w:szCs w:val="24"/>
         </w:rPr>
-        <w:t>.2 Camera</w:t>
+        <w:t>.1 Menu</w:t>
       </w:r>
     </w:p>
     <w:p>
@@ -4471,7 +4841,44 @@
         <w:ind w:left="1440"/>
       </w:pPr>
       <w:r>
-        <w:t>&lt;Describe the camera, how it moves, perspective/orthographic, can it switch? How? Does it need to render-to-texture? does it prevent itself going through walls, use flowcharts to document behaviour&gt;</w:t>
+        <w:t xml:space="preserve">When the player runs the </w:t>
+      </w:r>
+      <w:proofErr w:type="gramStart"/>
+      <w:r>
+        <w:t>game</w:t>
+      </w:r>
+      <w:proofErr w:type="gramEnd"/>
+      <w:r>
+        <w:t xml:space="preserve"> they will be treated to a splash screen then to the “Main Menu”. T</w:t>
+      </w:r>
+      <w:r>
+        <w:t xml:space="preserve">he “Main Menu” has a title of the game as well as the play and exit buttons. The </w:t>
+      </w:r>
+      <w:r>
+        <w:t>P</w:t>
+      </w:r>
+      <w:r>
+        <w:t>lay button transitions the player to the “</w:t>
+      </w:r>
+      <w:r>
+        <w:t>P</w:t>
+      </w:r>
+      <w:r>
+        <w:t xml:space="preserve">lay </w:t>
+      </w:r>
+      <w:r>
+        <w:t>S</w:t>
+      </w:r>
+      <w:r>
+        <w:t xml:space="preserve">tate” and the </w:t>
+      </w:r>
+      <w:r>
+        <w:t>Exit button closes the window. When hov</w:t>
+      </w:r>
+      <w:bookmarkStart w:id="6" w:name="_GoBack"/>
+      <w:bookmarkEnd w:id="6"/>
+      <w:r>
+        <w:t>ered over the buttons colour is inverted.</w:t>
       </w:r>
     </w:p>
     <w:p>
@@ -4486,15 +4893,7 @@
         <w:ind w:left="1440"/>
       </w:pPr>
       <w:r>
-        <w:t xml:space="preserve">The camera is a top-down camera. The player can control the </w:t>
-      </w:r>
-      <w:proofErr w:type="gramStart"/>
-      <w:r>
-        <w:t>camera</w:t>
-      </w:r>
-      <w:proofErr w:type="gramEnd"/>
-      <w:r>
-        <w:t xml:space="preserve"> so it moves up, down, left and right, allowing the player to explore the map as well as the option to follow the tribesman or track the enemy.</w:t>
+        <w:t xml:space="preserve">The “Pause Menu” is accessed by pressing the ‘p’ key on the keyboard while in the “Play State”. In this state the game is un-interactable and all updates on the game are stopped. This “Pause Menu” </w:t>
       </w:r>
     </w:p>
     <w:p>
@@ -4524,7 +4923,7 @@
           <w:sz w:val="24"/>
           <w:szCs w:val="24"/>
         </w:rPr>
-        <w:t>.3 Controls</w:t>
+        <w:t>.2 Camera</w:t>
       </w:r>
     </w:p>
     <w:p>
@@ -4533,7 +4932,7 @@
         <w:ind w:left="1440"/>
       </w:pPr>
       <w:r>
-        <w:t>&lt;Keyboard, tablet touch/swipe/tilt, joystick, mouse etc. record double taps, multi touch, use mouse smoothing/ scale mouse for aiming etc.&gt;</w:t>
+        <w:t>&lt;Describe the camera, how it moves, perspective/orthographic, can it switch? How? Does it need to render-to-texture? does it prevent itself going through walls, use flowcharts to document behaviour&gt;</w:t>
       </w:r>
     </w:p>
     <w:p>
@@ -4541,8 +4940,71 @@
         <w:pStyle w:val="NoSpacing"/>
         <w:ind w:left="1440"/>
       </w:pPr>
-      <w:r>
-        <w:t>The player can control the camera using the arrow-keys or WASD</w:t>
+    </w:p>
+    <w:p>
+      <w:pPr>
+        <w:pStyle w:val="NoSpacing"/>
+        <w:ind w:left="1440"/>
+      </w:pPr>
+      <w:r>
+        <w:t xml:space="preserve">The camera is a top-down camera. The player can control the </w:t>
+      </w:r>
+      <w:proofErr w:type="gramStart"/>
+      <w:r>
+        <w:t>camera</w:t>
+      </w:r>
+      <w:proofErr w:type="gramEnd"/>
+      <w:r>
+        <w:t xml:space="preserve"> so it moves up, down, left and right, allowing the player to explore the map as well as the option to follow the tribesman or track the enemy.</w:t>
+      </w:r>
+    </w:p>
+    <w:p>
+      <w:pPr>
+        <w:pStyle w:val="NoSpacing"/>
+        <w:ind w:left="720"/>
+        <w:rPr>
+          <w:b/>
+          <w:bCs/>
+          <w:sz w:val="24"/>
+          <w:szCs w:val="24"/>
+        </w:rPr>
+      </w:pPr>
+      <w:r>
+        <w:rPr>
+          <w:b/>
+          <w:bCs/>
+          <w:sz w:val="24"/>
+          <w:szCs w:val="24"/>
+        </w:rPr>
+        <w:t>9</w:t>
+      </w:r>
+      <w:r>
+        <w:rPr>
+          <w:b/>
+          <w:bCs/>
+          <w:sz w:val="24"/>
+          <w:szCs w:val="24"/>
+        </w:rPr>
+        <w:t>.3 Controls</w:t>
+      </w:r>
+    </w:p>
+    <w:p>
+      <w:pPr>
+        <w:pStyle w:val="NoSpacing"/>
+        <w:ind w:left="1440"/>
+      </w:pPr>
+      <w:r>
+        <w:t>&lt;Keyboard, tablet touch/swipe/tilt, joystick, mouse etc. record double taps, multi touch, use mouse smoothing/ scale mouse for aiming etc.&gt;</w:t>
+      </w:r>
+    </w:p>
+    <w:p>
+      <w:pPr>
+        <w:pStyle w:val="NoSpacing"/>
+        <w:ind w:left="1440"/>
+      </w:pPr>
+      <w:r>
+        <w:lastRenderedPageBreak/>
+        <w:t>The player can control the camera using the arrow-keys</w:t>
       </w:r>
     </w:p>
     <w:p>
@@ -4589,6 +5051,21 @@
       <w:r>
         <w:t>&lt;List all files needed, along with known attributes &gt;</w:t>
       </w:r>
+    </w:p>
+    <w:p>
+      <w:pPr>
+        <w:pStyle w:val="NoSpacing"/>
+        <w:ind w:left="720"/>
+      </w:pPr>
+      <w:r>
+        <w:t>Sprite Work:</w:t>
+      </w:r>
+    </w:p>
+    <w:p>
+      <w:pPr>
+        <w:pStyle w:val="NoSpacing"/>
+        <w:ind w:firstLine="720"/>
+      </w:pPr>
     </w:p>
     <w:p>
       <w:pPr>
@@ -8379,7 +8856,7 @@
       </w:pPr>
     </w:pPrDefault>
   </w:docDefaults>
-  <w:latentStyles w:defLockedState="0" w:defUIPriority="99" w:defSemiHidden="0" w:defUnhideWhenUsed="0" w:defQFormat="0" w:count="375">
+  <w:latentStyles w:defLockedState="0" w:defUIPriority="99" w:defSemiHidden="0" w:defUnhideWhenUsed="0" w:defQFormat="0" w:count="376">
     <w:lsdException w:name="Normal" w:uiPriority="0" w:qFormat="1"/>
     <w:lsdException w:name="heading 1" w:uiPriority="9" w:qFormat="1"/>
     <w:lsdException w:name="heading 2" w:semiHidden="1" w:uiPriority="9" w:unhideWhenUsed="1" w:qFormat="1"/>
@@ -8485,7 +8962,6 @@
     <w:lsdException w:name="HTML Sample" w:semiHidden="1" w:unhideWhenUsed="1"/>
     <w:lsdException w:name="HTML Typewriter" w:semiHidden="1" w:unhideWhenUsed="1"/>
     <w:lsdException w:name="HTML Variable" w:semiHidden="1" w:unhideWhenUsed="1"/>
-    <w:lsdException w:name="Normal Table" w:semiHidden="1" w:unhideWhenUsed="1"/>
     <w:lsdException w:name="annotation subject" w:semiHidden="1" w:unhideWhenUsed="1"/>
     <w:lsdException w:name="No List" w:semiHidden="1" w:unhideWhenUsed="1"/>
     <w:lsdException w:name="Outline List 1" w:semiHidden="1" w:unhideWhenUsed="1"/>
@@ -8532,10 +9008,8 @@
     <w:lsdException w:name="Table Subtle 2" w:semiHidden="1" w:unhideWhenUsed="1"/>
     <w:lsdException w:name="Table Web 1" w:semiHidden="1" w:unhideWhenUsed="1"/>
     <w:lsdException w:name="Table Web 2" w:semiHidden="1" w:unhideWhenUsed="1"/>
-    <w:lsdException w:name="Table Web 3" w:semiHidden="1" w:unhideWhenUsed="1"/>
     <w:lsdException w:name="Balloon Text" w:semiHidden="1" w:unhideWhenUsed="1"/>
     <w:lsdException w:name="Table Grid" w:uiPriority="59"/>
-    <w:lsdException w:name="Table Theme" w:semiHidden="1" w:unhideWhenUsed="1"/>
     <w:lsdException w:name="Placeholder Text" w:semiHidden="1"/>
     <w:lsdException w:name="No Spacing" w:uiPriority="1" w:qFormat="1"/>
     <w:lsdException w:name="Light Shading" w:uiPriority="60"/>
@@ -8755,6 +9229,7 @@
     <w:lsdException w:name="Smart Hyperlink" w:semiHidden="1" w:unhideWhenUsed="1"/>
     <w:lsdException w:name="Hashtag" w:semiHidden="1" w:unhideWhenUsed="1"/>
     <w:lsdException w:name="Unresolved Mention" w:semiHidden="1" w:unhideWhenUsed="1"/>
+    <w:lsdException w:name="Smart Link" w:semiHidden="1" w:unhideWhenUsed="1"/>
   </w:latentStyles>
   <w:style w:type="paragraph" w:default="1" w:styleId="Normal">
     <w:name w:val="Normal"/>
@@ -9633,21 +10108,6 @@
 </file>
 
 <file path=customXml/item1.xml><?xml version="1.0" encoding="utf-8"?>
-<?mso-contentType ?>
-<FormTemplates xmlns="http://schemas.microsoft.com/sharepoint/v3/contenttype/forms">
-  <Display>DocumentLibraryForm</Display>
-  <Edit>DocumentLibraryForm</Edit>
-  <New>DocumentLibraryForm</New>
-</FormTemplates>
-</file>
-
-<file path=customXml/item2.xml><?xml version="1.0" encoding="utf-8"?>
-<p:properties xmlns:p="http://schemas.microsoft.com/office/2006/metadata/properties" xmlns:xsi="http://www.w3.org/2001/XMLSchema-instance" xmlns:pc="http://schemas.microsoft.com/office/infopath/2007/PartnerControls">
-  <documentManagement/>
-</p:properties>
-</file>
-
-<file path=customXml/item3.xml><?xml version="1.0" encoding="utf-8"?>
 <ct:contentTypeSchema xmlns:ct="http://schemas.microsoft.com/office/2006/metadata/contentType" xmlns:ma="http://schemas.microsoft.com/office/2006/metadata/properties/metaAttributes" ct:_="" ma:_="" ma:contentTypeName="Document" ma:contentTypeID="0x01010016F4542A8E7DD640B3BC4F081D67BD17" ma:contentTypeVersion="12" ma:contentTypeDescription="Create a new document." ma:contentTypeScope="" ma:versionID="27c2dbada59f2179a6cad865b3b91926">
   <xsd:schema xmlns:xsd="http://www.w3.org/2001/XMLSchema" xmlns:xs="http://www.w3.org/2001/XMLSchema" xmlns:p="http://schemas.microsoft.com/office/2006/metadata/properties" xmlns:ns2="6ac566f0-206d-4bc5-bcec-ce830458d3f1" xmlns:ns3="4ba0a89f-8d28-45b8-8c8a-cf56563c9d8a" targetNamespace="http://schemas.microsoft.com/office/2006/metadata/properties" ma:root="true" ma:fieldsID="bbbd863d49b046c436f58500a7a6c075" ns2:_="" ns3:_="">
     <xsd:import namespace="6ac566f0-206d-4bc5-bcec-ce830458d3f1"/>
@@ -9844,24 +10304,22 @@
 </ct:contentTypeSchema>
 </file>
 
-<file path=customXml/itemProps1.xml><?xml version="1.0" encoding="utf-8"?>
-<ds:datastoreItem xmlns:ds="http://schemas.openxmlformats.org/officeDocument/2006/customXml" ds:itemID="{AF690011-DE0B-4F69-ABFB-690552A9337D}">
-  <ds:schemaRefs>
-    <ds:schemaRef ds:uri="http://schemas.microsoft.com/sharepoint/v3/contenttype/forms"/>
-  </ds:schemaRefs>
-</ds:datastoreItem>
+<file path=customXml/item2.xml><?xml version="1.0" encoding="utf-8"?>
+<p:properties xmlns:p="http://schemas.microsoft.com/office/2006/metadata/properties" xmlns:xsi="http://www.w3.org/2001/XMLSchema-instance" xmlns:pc="http://schemas.microsoft.com/office/infopath/2007/PartnerControls">
+  <documentManagement/>
+</p:properties>
 </file>
 
-<file path=customXml/itemProps2.xml><?xml version="1.0" encoding="utf-8"?>
-<ds:datastoreItem xmlns:ds="http://schemas.openxmlformats.org/officeDocument/2006/customXml" ds:itemID="{35A48CE1-F8EF-4B81-B6B6-5BD9516503DE}">
-  <ds:schemaRefs>
-    <ds:schemaRef ds:uri="http://schemas.microsoft.com/office/2006/metadata/properties"/>
-    <ds:schemaRef ds:uri="http://schemas.microsoft.com/office/infopath/2007/PartnerControls"/>
-  </ds:schemaRefs>
-</ds:datastoreItem>
+<file path=customXml/item3.xml><?xml version="1.0" encoding="utf-8"?>
+<?mso-contentType ?>
+<FormTemplates xmlns="http://schemas.microsoft.com/sharepoint/v3/contenttype/forms">
+  <Display>DocumentLibraryForm</Display>
+  <Edit>DocumentLibraryForm</Edit>
+  <New>DocumentLibraryForm</New>
+</FormTemplates>
 </file>
 
-<file path=customXml/itemProps3.xml><?xml version="1.0" encoding="utf-8"?>
+<file path=customXml/itemProps1.xml><?xml version="1.0" encoding="utf-8"?>
 <ds:datastoreItem xmlns:ds="http://schemas.openxmlformats.org/officeDocument/2006/customXml" ds:itemID="{7A4D9BC2-F823-4E9F-B193-E87001CD10B4}">
   <ds:schemaRefs>
     <ds:schemaRef ds:uri="http://schemas.microsoft.com/office/2006/metadata/contentType"/>
@@ -9878,4 +10336,21 @@
     <ds:schemaRef ds:uri="http://schemas.microsoft.com/internal/obd"/>
   </ds:schemaRefs>
 </ds:datastoreItem>
+</file>
+
+<file path=customXml/itemProps2.xml><?xml version="1.0" encoding="utf-8"?>
+<ds:datastoreItem xmlns:ds="http://schemas.openxmlformats.org/officeDocument/2006/customXml" ds:itemID="{35A48CE1-F8EF-4B81-B6B6-5BD9516503DE}">
+  <ds:schemaRefs>
+    <ds:schemaRef ds:uri="http://schemas.microsoft.com/office/2006/metadata/properties"/>
+    <ds:schemaRef ds:uri="http://schemas.microsoft.com/office/infopath/2007/PartnerControls"/>
+  </ds:schemaRefs>
+</ds:datastoreItem>
+</file>
+
+<file path=customXml/itemProps3.xml><?xml version="1.0" encoding="utf-8"?>
+<ds:datastoreItem xmlns:ds="http://schemas.openxmlformats.org/officeDocument/2006/customXml" ds:itemID="{AF690011-DE0B-4F69-ABFB-690552A9337D}">
+  <ds:schemaRefs>
+    <ds:schemaRef ds:uri="http://schemas.microsoft.com/sharepoint/v3/contenttype/forms"/>
+  </ds:schemaRefs>
+</ds:datastoreItem>
 </file>
</xml_diff>

<commit_message>
updated requirements on documentaion
</commit_message>
<xml_diff>
--- a/AI_Harvest_Sim.docx
+++ b/AI_Harvest_Sim.docx
@@ -1424,7 +1424,7 @@
           </mc:Choice>
           <mc:Fallback>
             <w:pict>
-              <v:rect w14:anchorId="4A909CDE" id="Rectangle 3" o:spid="_x0000_s1026" style="position:absolute;margin-left:46.5pt;margin-top:1.6pt;width:30.65pt;height:30.65pt;z-index:251609088;visibility:visible;mso-wrap-style:square;mso-wrap-distance-left:9pt;mso-wrap-distance-top:0;mso-wrap-distance-right:9pt;mso-wrap-distance-bottom:0;mso-position-horizontal:absolute;mso-position-horizontal-relative:text;mso-position-vertical:absolute;mso-position-vertical-relative:text;v-text-anchor:middle" o:gfxdata="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" fillcolor="red" stroked="f">
+              <v:rect w14:anchorId="10B75D41" id="Rectangle 3" o:spid="_x0000_s1026" style="position:absolute;margin-left:46.5pt;margin-top:1.6pt;width:30.65pt;height:30.65pt;z-index:251609088;visibility:visible;mso-wrap-style:square;mso-wrap-distance-left:9pt;mso-wrap-distance-top:0;mso-wrap-distance-right:9pt;mso-wrap-distance-bottom:0;mso-position-horizontal:absolute;mso-position-horizontal-relative:text;mso-position-vertical:absolute;mso-position-vertical-relative:text;v-text-anchor:middle" o:gfxdata="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" fillcolor="red" stroked="f">
                 <v:shadow on="t" color="black" opacity="22937f" origin=",.5" offset="0,.63889mm"/>
               </v:rect>
             </w:pict>
@@ -1694,7 +1694,7 @@
           </mc:Choice>
           <mc:Fallback>
             <w:pict>
-              <v:rect w14:anchorId="6EF66D34" id="Rectangle 4" o:spid="_x0000_s1026" style="position:absolute;margin-left:46.85pt;margin-top:1.45pt;width:30.65pt;height:30.65pt;z-index:251611136;visibility:visible;mso-wrap-style:square;mso-wrap-distance-left:9pt;mso-wrap-distance-top:0;mso-wrap-distance-right:9pt;mso-wrap-distance-bottom:0;mso-position-horizontal:absolute;mso-position-horizontal-relative:text;mso-position-vertical:absolute;mso-position-vertical-relative:text;v-text-anchor:middle" o:gfxdata="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" fillcolor="red" stroked="f">
+              <v:rect w14:anchorId="6F4F15F8" id="Rectangle 4" o:spid="_x0000_s1026" style="position:absolute;margin-left:46.85pt;margin-top:1.45pt;width:30.65pt;height:30.65pt;z-index:251611136;visibility:visible;mso-wrap-style:square;mso-wrap-distance-left:9pt;mso-wrap-distance-top:0;mso-wrap-distance-right:9pt;mso-wrap-distance-bottom:0;mso-position-horizontal:absolute;mso-position-horizontal-relative:text;mso-position-vertical:absolute;mso-position-vertical-relative:text;v-text-anchor:middle" o:gfxdata="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" fillcolor="red" stroked="f">
                 <v:shadow on="t" color="black" opacity="22937f" origin=",.5" offset="0,.63889mm"/>
               </v:rect>
             </w:pict>
@@ -1879,7 +1879,7 @@
           </mc:Choice>
           <mc:Fallback>
             <w:pict>
-              <v:rect w14:anchorId="06908F08" id="Rectangle 5" o:spid="_x0000_s1026" style="position:absolute;margin-left:47.55pt;margin-top:9.35pt;width:30.65pt;height:30.65pt;z-index:251635712;visibility:visible;mso-wrap-style:square;mso-wrap-distance-left:9pt;mso-wrap-distance-top:0;mso-wrap-distance-right:9pt;mso-wrap-distance-bottom:0;mso-position-horizontal:absolute;mso-position-horizontal-relative:text;mso-position-vertical:absolute;mso-position-vertical-relative:text;v-text-anchor:middle" o:gfxdata="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" fillcolor="red" stroked="f">
+              <v:rect w14:anchorId="74061660" id="Rectangle 5" o:spid="_x0000_s1026" style="position:absolute;margin-left:47.55pt;margin-top:9.35pt;width:30.65pt;height:30.65pt;z-index:251635712;visibility:visible;mso-wrap-style:square;mso-wrap-distance-left:9pt;mso-wrap-distance-top:0;mso-wrap-distance-right:9pt;mso-wrap-distance-bottom:0;mso-position-horizontal:absolute;mso-position-horizontal-relative:text;mso-position-vertical:absolute;mso-position-vertical-relative:text;v-text-anchor:middle" o:gfxdata="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" fillcolor="red" stroked="f">
                 <v:shadow on="t" color="black" opacity="22937f" origin=",.5" offset="0,.63889mm"/>
               </v:rect>
             </w:pict>
@@ -2059,7 +2059,7 @@
           </mc:Choice>
           <mc:Fallback>
             <w:pict>
-              <v:rect w14:anchorId="0C955F52" id="Rectangle 8" o:spid="_x0000_s1026" style="position:absolute;margin-left:46.25pt;margin-top:12.1pt;width:30.65pt;height:30.65pt;z-index:251618304;visibility:visible;mso-wrap-style:square;mso-wrap-distance-left:9pt;mso-wrap-distance-top:0;mso-wrap-distance-right:9pt;mso-wrap-distance-bottom:0;mso-position-horizontal:absolute;mso-position-horizontal-relative:text;mso-position-vertical:absolute;mso-position-vertical-relative:text;v-text-anchor:middle" o:gfxdata="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" fillcolor="red" stroked="f">
+              <v:rect w14:anchorId="66A1183A" id="Rectangle 8" o:spid="_x0000_s1026" style="position:absolute;margin-left:46.25pt;margin-top:12.1pt;width:30.65pt;height:30.65pt;z-index:251618304;visibility:visible;mso-wrap-style:square;mso-wrap-distance-left:9pt;mso-wrap-distance-top:0;mso-wrap-distance-right:9pt;mso-wrap-distance-bottom:0;mso-position-horizontal:absolute;mso-position-horizontal-relative:text;mso-position-vertical:absolute;mso-position-vertical-relative:text;v-text-anchor:middle" o:gfxdata="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" fillcolor="red" stroked="f">
                 <v:shadow on="t" color="black" opacity="22937f" origin=",.5" offset="0,.63889mm"/>
               </v:rect>
             </w:pict>
@@ -2239,7 +2239,7 @@
           </mc:Choice>
           <mc:Fallback>
             <w:pict>
-              <v:rect w14:anchorId="75509DF0" id="Rectangle 10" o:spid="_x0000_s1026" style="position:absolute;margin-left:46.25pt;margin-top:3.85pt;width:30.65pt;height:30.65pt;z-index:251620352;visibility:visible;mso-wrap-style:square;mso-wrap-distance-left:9pt;mso-wrap-distance-top:0;mso-wrap-distance-right:9pt;mso-wrap-distance-bottom:0;mso-position-horizontal:absolute;mso-position-horizontal-relative:text;mso-position-vertical:absolute;mso-position-vertical-relative:text;v-text-anchor:middle" o:gfxdata="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" fillcolor="red" stroked="f">
+              <v:rect w14:anchorId="5B4B7F8A" id="Rectangle 10" o:spid="_x0000_s1026" style="position:absolute;margin-left:46.25pt;margin-top:3.85pt;width:30.65pt;height:30.65pt;z-index:251620352;visibility:visible;mso-wrap-style:square;mso-wrap-distance-left:9pt;mso-wrap-distance-top:0;mso-wrap-distance-right:9pt;mso-wrap-distance-bottom:0;mso-position-horizontal:absolute;mso-position-horizontal-relative:text;mso-position-vertical:absolute;mso-position-vertical-relative:text;v-text-anchor:middle" o:gfxdata="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" fillcolor="red" stroked="f">
                 <v:shadow on="t" color="black" opacity="22937f" origin=",.5" offset="0,.63889mm"/>
               </v:rect>
             </w:pict>
@@ -2355,7 +2355,7 @@
           </mc:Choice>
           <mc:Fallback>
             <w:pict>
-              <v:rect w14:anchorId="65022F3F" id="Rectangle 13" o:spid="_x0000_s1026" style="position:absolute;margin-left:36.85pt;margin-top:2.4pt;width:30.6pt;height:30.6pt;z-index:251656192;visibility:visible;mso-wrap-style:square;mso-wrap-distance-left:9pt;mso-wrap-distance-top:0;mso-wrap-distance-right:9pt;mso-wrap-distance-bottom:0;mso-position-horizontal:absolute;mso-position-horizontal-relative:text;mso-position-vertical:absolute;mso-position-vertical-relative:text;v-text-anchor:middle" o:gfxdata="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" fillcolor="#92d050" stroked="f">
+              <v:rect w14:anchorId="759C42E3" id="Rectangle 13" o:spid="_x0000_s1026" style="position:absolute;margin-left:36.85pt;margin-top:2.4pt;width:30.6pt;height:30.6pt;z-index:251656192;visibility:visible;mso-wrap-style:square;mso-wrap-distance-left:9pt;mso-wrap-distance-top:0;mso-wrap-distance-right:9pt;mso-wrap-distance-bottom:0;mso-position-horizontal:absolute;mso-position-horizontal-relative:text;mso-position-vertical:absolute;mso-position-vertical-relative:text;v-text-anchor:middle" o:gfxdata="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" fillcolor="#92d050" stroked="f">
                 <v:shadow on="t" color="black" opacity="22937f" origin=",.5" offset="0,.63889mm"/>
               </v:rect>
             </w:pict>
@@ -2614,7 +2614,49 @@
         <w:ind w:left="720"/>
       </w:pPr>
       <w:r>
-        <w:t xml:space="preserve">&lt;Describe how AI works, i.e. state machine, fuzzy logic, GOAP. Describe the various behaviours and how they change behaviour, how do the ‘creatures’ in the game evaluate the world&gt; </w:t>
+        <w:rPr>
+          <w:highlight w:val="yellow"/>
+        </w:rPr>
+        <w:t>&lt;Describe how AI works, i.e. state machine, fuzzy logic, GOA</w:t>
+      </w:r>
+      <w:r>
+        <w:rPr>
+          <w:highlight w:val="yellow"/>
+        </w:rPr>
+        <w:t>P</w:t>
+      </w:r>
+    </w:p>
+    <w:p>
+      <w:pPr>
+        <w:pStyle w:val="NoSpacing"/>
+        <w:ind w:left="720"/>
+      </w:pPr>
+      <w:r>
+        <w:lastRenderedPageBreak/>
+        <w:t>(</w:t>
+      </w:r>
+      <w:r>
+        <w:t>Goal Oriented Action Planning</w:t>
+      </w:r>
+      <w:r>
+        <w:t>)</w:t>
+      </w:r>
+      <w:r>
+        <w:rPr>
+          <w:highlight w:val="yellow"/>
+        </w:rPr>
+        <w:t>. Describe the v</w:t>
+      </w:r>
+      <w:bookmarkStart w:id="6" w:name="_GoBack"/>
+      <w:bookmarkEnd w:id="6"/>
+      <w:r>
+        <w:rPr>
+          <w:highlight w:val="yellow"/>
+        </w:rPr>
+        <w:t>arious behaviours and how they change behaviour, how do the ‘creatures’ in the game evaluate the world&gt;</w:t>
+      </w:r>
+      <w:r>
+        <w:t xml:space="preserve"> </w:t>
       </w:r>
     </w:p>
     <w:p/>
@@ -2895,7 +2937,7 @@
                 </mc:Choice>
                 <mc:Fallback>
                   <w:pict>
-                    <v:rect w14:anchorId="1C102302" id="Rectangle 17" o:spid="_x0000_s1026" style="position:absolute;margin-left:-.55pt;margin-top:1.75pt;width:30.65pt;height:30.65pt;z-index:251661312;visibility:visible;mso-wrap-style:square;mso-wrap-distance-left:9pt;mso-wrap-distance-top:0;mso-wrap-distance-right:9pt;mso-wrap-distance-bottom:0;mso-position-horizontal:absolute;mso-position-horizontal-relative:text;mso-position-vertical:absolute;mso-position-vertical-relative:text;v-text-anchor:middle" o:gfxdata="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" fillcolor="red" stroked="f">
+                    <v:rect w14:anchorId="7BF6ADE7" id="Rectangle 17" o:spid="_x0000_s1026" style="position:absolute;margin-left:-.55pt;margin-top:1.75pt;width:30.65pt;height:30.65pt;z-index:251661312;visibility:visible;mso-wrap-style:square;mso-wrap-distance-left:9pt;mso-wrap-distance-top:0;mso-wrap-distance-right:9pt;mso-wrap-distance-bottom:0;mso-position-horizontal:absolute;mso-position-horizontal-relative:text;mso-position-vertical:absolute;mso-position-vertical-relative:text;v-text-anchor:middle" o:gfxdata="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" fillcolor="red" stroked="f">
                       <v:shadow on="t" color="black" opacity="22937f" origin=",.5" offset="0,.63889mm"/>
                     </v:rect>
                   </w:pict>
@@ -3062,7 +3104,7 @@
                 </mc:Choice>
                 <mc:Fallback>
                   <w:pict>
-                    <v:rect w14:anchorId="5D4D1860" id="Rectangle 20" o:spid="_x0000_s1026" style="position:absolute;margin-left:-.55pt;margin-top:1.7pt;width:30.65pt;height:30.65pt;z-index:251683840;visibility:visible;mso-wrap-style:square;mso-wrap-distance-left:9pt;mso-wrap-distance-top:0;mso-wrap-distance-right:9pt;mso-wrap-distance-bottom:0;mso-position-horizontal:absolute;mso-position-horizontal-relative:text;mso-position-vertical:absolute;mso-position-vertical-relative:text;v-text-anchor:middle" o:gfxdata="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" fillcolor="red" stroked="f">
+                    <v:rect w14:anchorId="4598FF20" id="Rectangle 20" o:spid="_x0000_s1026" style="position:absolute;margin-left:-.55pt;margin-top:1.7pt;width:30.65pt;height:30.65pt;z-index:251683840;visibility:visible;mso-wrap-style:square;mso-wrap-distance-left:9pt;mso-wrap-distance-top:0;mso-wrap-distance-right:9pt;mso-wrap-distance-bottom:0;mso-position-horizontal:absolute;mso-position-horizontal-relative:text;mso-position-vertical:absolute;mso-position-vertical-relative:text;v-text-anchor:middle" o:gfxdata="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" fillcolor="red" stroked="f">
                       <v:shadow on="t" color="black" opacity="22937f" origin=",.5" offset="0,.63889mm"/>
                     </v:rect>
                   </w:pict>
@@ -3289,7 +3331,7 @@
                 </mc:Choice>
                 <mc:Fallback>
                   <w:pict>
-                    <v:rect w14:anchorId="60283B7F" id="Rectangle 22" o:spid="_x0000_s1026" style="position:absolute;margin-left:-1.1pt;margin-top:12.5pt;width:30.65pt;height:30.65pt;z-index:251688960;visibility:visible;mso-wrap-style:square;mso-wrap-distance-left:9pt;mso-wrap-distance-top:0;mso-wrap-distance-right:9pt;mso-wrap-distance-bottom:0;mso-position-horizontal:absolute;mso-position-horizontal-relative:text;mso-position-vertical:absolute;mso-position-vertical-relative:text;v-text-anchor:middle" o:gfxdata="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" fillcolor="red" stroked="f">
+                    <v:rect w14:anchorId="47BB10AF" id="Rectangle 22" o:spid="_x0000_s1026" style="position:absolute;margin-left:-1.1pt;margin-top:12.5pt;width:30.65pt;height:30.65pt;z-index:251688960;visibility:visible;mso-wrap-style:square;mso-wrap-distance-left:9pt;mso-wrap-distance-top:0;mso-wrap-distance-right:9pt;mso-wrap-distance-bottom:0;mso-position-horizontal:absolute;mso-position-horizontal-relative:text;mso-position-vertical:absolute;mso-position-vertical-relative:text;v-text-anchor:middle" o:gfxdata="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" fillcolor="red" stroked="f">
                       <v:shadow on="t" color="black" opacity="22937f" origin=",.5" offset="0,.63889mm"/>
                     </v:rect>
                   </w:pict>
@@ -3448,7 +3490,7 @@
                 </mc:Choice>
                 <mc:Fallback>
                   <w:pict>
-                    <v:rect w14:anchorId="0DB8664E" id="Rectangle 24" o:spid="_x0000_s1026" style="position:absolute;margin-left:-.55pt;margin-top:1.9pt;width:30.65pt;height:30.65pt;z-index:251694080;visibility:visible;mso-wrap-style:square;mso-wrap-distance-left:9pt;mso-wrap-distance-top:0;mso-wrap-distance-right:9pt;mso-wrap-distance-bottom:0;mso-position-horizontal:absolute;mso-position-horizontal-relative:text;mso-position-vertical:absolute;mso-position-vertical-relative:text;v-text-anchor:middle" o:gfxdata="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" fillcolor="red" stroked="f">
+                    <v:rect w14:anchorId="1A8CE93F" id="Rectangle 24" o:spid="_x0000_s1026" style="position:absolute;margin-left:-.55pt;margin-top:1.9pt;width:30.65pt;height:30.65pt;z-index:251694080;visibility:visible;mso-wrap-style:square;mso-wrap-distance-left:9pt;mso-wrap-distance-top:0;mso-wrap-distance-right:9pt;mso-wrap-distance-bottom:0;mso-position-horizontal:absolute;mso-position-horizontal-relative:text;mso-position-vertical:absolute;mso-position-vertical-relative:text;v-text-anchor:middle" o:gfxdata="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" fillcolor="red" stroked="f">
                       <v:shadow on="t" color="black" opacity="22937f" origin=",.5" offset="0,.63889mm"/>
                     </v:rect>
                   </w:pict>
@@ -3666,7 +3708,7 @@
                 </mc:Choice>
                 <mc:Fallback>
                   <w:pict>
-                    <v:rect w14:anchorId="0FD526B5" id="Rectangle 18" o:spid="_x0000_s1026" style="position:absolute;margin-left:-.5pt;margin-top:1.85pt;width:30.6pt;height:30.6pt;z-index:251671552;visibility:visible;mso-wrap-style:square;mso-wrap-distance-left:9pt;mso-wrap-distance-top:0;mso-wrap-distance-right:9pt;mso-wrap-distance-bottom:0;mso-position-horizontal:absolute;mso-position-horizontal-relative:text;mso-position-vertical:absolute;mso-position-vertical-relative:text;v-text-anchor:middle" o:gfxdata="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" fillcolor="red" stroked="f">
+                    <v:rect w14:anchorId="1F2C7B5B" id="Rectangle 18" o:spid="_x0000_s1026" style="position:absolute;margin-left:-.5pt;margin-top:1.85pt;width:30.6pt;height:30.6pt;z-index:251671552;visibility:visible;mso-wrap-style:square;mso-wrap-distance-left:9pt;mso-wrap-distance-top:0;mso-wrap-distance-right:9pt;mso-wrap-distance-bottom:0;mso-position-horizontal:absolute;mso-position-horizontal-relative:text;mso-position-vertical:absolute;mso-position-vertical-relative:text;v-text-anchor:middle" o:gfxdata="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" fillcolor="red" stroked="f">
                       <v:shadow on="t" color="black" opacity="22937f" origin=",.5" offset="0,.63889mm"/>
                     </v:rect>
                   </w:pict>
@@ -4873,12 +4915,7 @@
         <w:t xml:space="preserve">tate” and the </w:t>
       </w:r>
       <w:r>
-        <w:t>Exit button closes the window. When hov</w:t>
-      </w:r>
-      <w:bookmarkStart w:id="6" w:name="_GoBack"/>
-      <w:bookmarkEnd w:id="6"/>
-      <w:r>
-        <w:t>ered over the buttons colour is inverted.</w:t>
+        <w:t>Exit button closes the window. When hovered over the buttons colour is inverted.</w:t>
       </w:r>
     </w:p>
     <w:p>
@@ -8856,7 +8893,7 @@
       </w:pPr>
     </w:pPrDefault>
   </w:docDefaults>
-  <w:latentStyles w:defLockedState="0" w:defUIPriority="99" w:defSemiHidden="0" w:defUnhideWhenUsed="0" w:defQFormat="0" w:count="376">
+  <w:latentStyles w:defLockedState="0" w:defUIPriority="99" w:defSemiHidden="0" w:defUnhideWhenUsed="0" w:defQFormat="0" w:count="375">
     <w:lsdException w:name="Normal" w:uiPriority="0" w:qFormat="1"/>
     <w:lsdException w:name="heading 1" w:uiPriority="9" w:qFormat="1"/>
     <w:lsdException w:name="heading 2" w:semiHidden="1" w:uiPriority="9" w:unhideWhenUsed="1" w:qFormat="1"/>
@@ -8962,6 +8999,7 @@
     <w:lsdException w:name="HTML Sample" w:semiHidden="1" w:unhideWhenUsed="1"/>
     <w:lsdException w:name="HTML Typewriter" w:semiHidden="1" w:unhideWhenUsed="1"/>
     <w:lsdException w:name="HTML Variable" w:semiHidden="1" w:unhideWhenUsed="1"/>
+    <w:lsdException w:name="Normal Table" w:semiHidden="1" w:unhideWhenUsed="1"/>
     <w:lsdException w:name="annotation subject" w:semiHidden="1" w:unhideWhenUsed="1"/>
     <w:lsdException w:name="No List" w:semiHidden="1" w:unhideWhenUsed="1"/>
     <w:lsdException w:name="Outline List 1" w:semiHidden="1" w:unhideWhenUsed="1"/>
@@ -9008,8 +9046,10 @@
     <w:lsdException w:name="Table Subtle 2" w:semiHidden="1" w:unhideWhenUsed="1"/>
     <w:lsdException w:name="Table Web 1" w:semiHidden="1" w:unhideWhenUsed="1"/>
     <w:lsdException w:name="Table Web 2" w:semiHidden="1" w:unhideWhenUsed="1"/>
+    <w:lsdException w:name="Table Web 3" w:semiHidden="1" w:unhideWhenUsed="1"/>
     <w:lsdException w:name="Balloon Text" w:semiHidden="1" w:unhideWhenUsed="1"/>
     <w:lsdException w:name="Table Grid" w:uiPriority="59"/>
+    <w:lsdException w:name="Table Theme" w:semiHidden="1" w:unhideWhenUsed="1"/>
     <w:lsdException w:name="Placeholder Text" w:semiHidden="1"/>
     <w:lsdException w:name="No Spacing" w:uiPriority="1" w:qFormat="1"/>
     <w:lsdException w:name="Light Shading" w:uiPriority="60"/>
@@ -9229,7 +9269,6 @@
     <w:lsdException w:name="Smart Hyperlink" w:semiHidden="1" w:unhideWhenUsed="1"/>
     <w:lsdException w:name="Hashtag" w:semiHidden="1" w:unhideWhenUsed="1"/>
     <w:lsdException w:name="Unresolved Mention" w:semiHidden="1" w:unhideWhenUsed="1"/>
-    <w:lsdException w:name="Smart Link" w:semiHidden="1" w:unhideWhenUsed="1"/>
   </w:latentStyles>
   <w:style w:type="paragraph" w:default="1" w:styleId="Normal">
     <w:name w:val="Normal"/>
@@ -10108,6 +10147,12 @@
 </file>
 
 <file path=customXml/item1.xml><?xml version="1.0" encoding="utf-8"?>
+<p:properties xmlns:p="http://schemas.microsoft.com/office/2006/metadata/properties" xmlns:xsi="http://www.w3.org/2001/XMLSchema-instance" xmlns:pc="http://schemas.microsoft.com/office/infopath/2007/PartnerControls">
+  <documentManagement/>
+</p:properties>
+</file>
+
+<file path=customXml/item2.xml><?xml version="1.0" encoding="utf-8"?>
 <ct:contentTypeSchema xmlns:ct="http://schemas.microsoft.com/office/2006/metadata/contentType" xmlns:ma="http://schemas.microsoft.com/office/2006/metadata/properties/metaAttributes" ct:_="" ma:_="" ma:contentTypeName="Document" ma:contentTypeID="0x01010016F4542A8E7DD640B3BC4F081D67BD17" ma:contentTypeVersion="12" ma:contentTypeDescription="Create a new document." ma:contentTypeScope="" ma:versionID="27c2dbada59f2179a6cad865b3b91926">
   <xsd:schema xmlns:xsd="http://www.w3.org/2001/XMLSchema" xmlns:xs="http://www.w3.org/2001/XMLSchema" xmlns:p="http://schemas.microsoft.com/office/2006/metadata/properties" xmlns:ns2="6ac566f0-206d-4bc5-bcec-ce830458d3f1" xmlns:ns3="4ba0a89f-8d28-45b8-8c8a-cf56563c9d8a" targetNamespace="http://schemas.microsoft.com/office/2006/metadata/properties" ma:root="true" ma:fieldsID="bbbd863d49b046c436f58500a7a6c075" ns2:_="" ns3:_="">
     <xsd:import namespace="6ac566f0-206d-4bc5-bcec-ce830458d3f1"/>
@@ -10304,12 +10349,6 @@
 </ct:contentTypeSchema>
 </file>
 
-<file path=customXml/item2.xml><?xml version="1.0" encoding="utf-8"?>
-<p:properties xmlns:p="http://schemas.microsoft.com/office/2006/metadata/properties" xmlns:xsi="http://www.w3.org/2001/XMLSchema-instance" xmlns:pc="http://schemas.microsoft.com/office/infopath/2007/PartnerControls">
-  <documentManagement/>
-</p:properties>
-</file>
-
 <file path=customXml/item3.xml><?xml version="1.0" encoding="utf-8"?>
 <?mso-contentType ?>
 <FormTemplates xmlns="http://schemas.microsoft.com/sharepoint/v3/contenttype/forms">
@@ -10320,6 +10359,15 @@
 </file>
 
 <file path=customXml/itemProps1.xml><?xml version="1.0" encoding="utf-8"?>
+<ds:datastoreItem xmlns:ds="http://schemas.openxmlformats.org/officeDocument/2006/customXml" ds:itemID="{35A48CE1-F8EF-4B81-B6B6-5BD9516503DE}">
+  <ds:schemaRefs>
+    <ds:schemaRef ds:uri="http://schemas.microsoft.com/office/2006/metadata/properties"/>
+    <ds:schemaRef ds:uri="http://schemas.microsoft.com/office/infopath/2007/PartnerControls"/>
+  </ds:schemaRefs>
+</ds:datastoreItem>
+</file>
+
+<file path=customXml/itemProps2.xml><?xml version="1.0" encoding="utf-8"?>
 <ds:datastoreItem xmlns:ds="http://schemas.openxmlformats.org/officeDocument/2006/customXml" ds:itemID="{7A4D9BC2-F823-4E9F-B193-E87001CD10B4}">
   <ds:schemaRefs>
     <ds:schemaRef ds:uri="http://schemas.microsoft.com/office/2006/metadata/contentType"/>
@@ -10338,15 +10386,6 @@
 </ds:datastoreItem>
 </file>
 
-<file path=customXml/itemProps2.xml><?xml version="1.0" encoding="utf-8"?>
-<ds:datastoreItem xmlns:ds="http://schemas.openxmlformats.org/officeDocument/2006/customXml" ds:itemID="{35A48CE1-F8EF-4B81-B6B6-5BD9516503DE}">
-  <ds:schemaRefs>
-    <ds:schemaRef ds:uri="http://schemas.microsoft.com/office/2006/metadata/properties"/>
-    <ds:schemaRef ds:uri="http://schemas.microsoft.com/office/infopath/2007/PartnerControls"/>
-  </ds:schemaRefs>
-</ds:datastoreItem>
-</file>
-
 <file path=customXml/itemProps3.xml><?xml version="1.0" encoding="utf-8"?>
 <ds:datastoreItem xmlns:ds="http://schemas.openxmlformats.org/officeDocument/2006/customXml" ds:itemID="{AF690011-DE0B-4F69-ABFB-690552A9337D}">
   <ds:schemaRefs>

</xml_diff>

<commit_message>
added GameObject class; worked on resources
</commit_message>
<xml_diff>
--- a/AI_Harvest_Sim.docx
+++ b/AI_Harvest_Sim.docx
@@ -1424,7 +1424,7 @@
           </mc:Choice>
           <mc:Fallback>
             <w:pict>
-              <v:rect w14:anchorId="4A909CDE" id="Rectangle 3" o:spid="_x0000_s1026" style="position:absolute;margin-left:46.5pt;margin-top:1.6pt;width:30.65pt;height:30.65pt;z-index:251609088;visibility:visible;mso-wrap-style:square;mso-wrap-distance-left:9pt;mso-wrap-distance-top:0;mso-wrap-distance-right:9pt;mso-wrap-distance-bottom:0;mso-position-horizontal:absolute;mso-position-horizontal-relative:text;mso-position-vertical:absolute;mso-position-vertical-relative:text;v-text-anchor:middle" o:gfxdata="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" fillcolor="red" stroked="f">
+              <v:rect w14:anchorId="48B03A74" id="Rectangle 3" o:spid="_x0000_s1026" style="position:absolute;margin-left:46.5pt;margin-top:1.6pt;width:30.65pt;height:30.65pt;z-index:251609088;visibility:visible;mso-wrap-style:square;mso-wrap-distance-left:9pt;mso-wrap-distance-top:0;mso-wrap-distance-right:9pt;mso-wrap-distance-bottom:0;mso-position-horizontal:absolute;mso-position-horizontal-relative:text;mso-position-vertical:absolute;mso-position-vertical-relative:text;v-text-anchor:middle" o:gfxdata="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" fillcolor="red" stroked="f">
                 <v:shadow on="t" color="black" opacity="22937f" origin=",.5" offset="0,.63889mm"/>
               </v:rect>
             </w:pict>
@@ -1694,7 +1694,7 @@
           </mc:Choice>
           <mc:Fallback>
             <w:pict>
-              <v:rect w14:anchorId="6EF66D34" id="Rectangle 4" o:spid="_x0000_s1026" style="position:absolute;margin-left:46.85pt;margin-top:1.45pt;width:30.65pt;height:30.65pt;z-index:251611136;visibility:visible;mso-wrap-style:square;mso-wrap-distance-left:9pt;mso-wrap-distance-top:0;mso-wrap-distance-right:9pt;mso-wrap-distance-bottom:0;mso-position-horizontal:absolute;mso-position-horizontal-relative:text;mso-position-vertical:absolute;mso-position-vertical-relative:text;v-text-anchor:middle" o:gfxdata="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" fillcolor="red" stroked="f">
+              <v:rect w14:anchorId="1237E268" id="Rectangle 4" o:spid="_x0000_s1026" style="position:absolute;margin-left:46.85pt;margin-top:1.45pt;width:30.65pt;height:30.65pt;z-index:251611136;visibility:visible;mso-wrap-style:square;mso-wrap-distance-left:9pt;mso-wrap-distance-top:0;mso-wrap-distance-right:9pt;mso-wrap-distance-bottom:0;mso-position-horizontal:absolute;mso-position-horizontal-relative:text;mso-position-vertical:absolute;mso-position-vertical-relative:text;v-text-anchor:middle" o:gfxdata="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" fillcolor="red" stroked="f">
                 <v:shadow on="t" color="black" opacity="22937f" origin=",.5" offset="0,.63889mm"/>
               </v:rect>
             </w:pict>
@@ -1879,7 +1879,7 @@
           </mc:Choice>
           <mc:Fallback>
             <w:pict>
-              <v:rect w14:anchorId="06908F08" id="Rectangle 5" o:spid="_x0000_s1026" style="position:absolute;margin-left:47.55pt;margin-top:9.35pt;width:30.65pt;height:30.65pt;z-index:251635712;visibility:visible;mso-wrap-style:square;mso-wrap-distance-left:9pt;mso-wrap-distance-top:0;mso-wrap-distance-right:9pt;mso-wrap-distance-bottom:0;mso-position-horizontal:absolute;mso-position-horizontal-relative:text;mso-position-vertical:absolute;mso-position-vertical-relative:text;v-text-anchor:middle" o:gfxdata="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" fillcolor="red" stroked="f">
+              <v:rect w14:anchorId="0FEE39DD" id="Rectangle 5" o:spid="_x0000_s1026" style="position:absolute;margin-left:47.55pt;margin-top:9.35pt;width:30.65pt;height:30.65pt;z-index:251635712;visibility:visible;mso-wrap-style:square;mso-wrap-distance-left:9pt;mso-wrap-distance-top:0;mso-wrap-distance-right:9pt;mso-wrap-distance-bottom:0;mso-position-horizontal:absolute;mso-position-horizontal-relative:text;mso-position-vertical:absolute;mso-position-vertical-relative:text;v-text-anchor:middle" o:gfxdata="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" fillcolor="red" stroked="f">
                 <v:shadow on="t" color="black" opacity="22937f" origin=",.5" offset="0,.63889mm"/>
               </v:rect>
             </w:pict>
@@ -2059,7 +2059,7 @@
           </mc:Choice>
           <mc:Fallback>
             <w:pict>
-              <v:rect w14:anchorId="0C955F52" id="Rectangle 8" o:spid="_x0000_s1026" style="position:absolute;margin-left:46.25pt;margin-top:12.1pt;width:30.65pt;height:30.65pt;z-index:251618304;visibility:visible;mso-wrap-style:square;mso-wrap-distance-left:9pt;mso-wrap-distance-top:0;mso-wrap-distance-right:9pt;mso-wrap-distance-bottom:0;mso-position-horizontal:absolute;mso-position-horizontal-relative:text;mso-position-vertical:absolute;mso-position-vertical-relative:text;v-text-anchor:middle" o:gfxdata="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" fillcolor="red" stroked="f">
+              <v:rect w14:anchorId="2325AF6C" id="Rectangle 8" o:spid="_x0000_s1026" style="position:absolute;margin-left:46.25pt;margin-top:12.1pt;width:30.65pt;height:30.65pt;z-index:251618304;visibility:visible;mso-wrap-style:square;mso-wrap-distance-left:9pt;mso-wrap-distance-top:0;mso-wrap-distance-right:9pt;mso-wrap-distance-bottom:0;mso-position-horizontal:absolute;mso-position-horizontal-relative:text;mso-position-vertical:absolute;mso-position-vertical-relative:text;v-text-anchor:middle" o:gfxdata="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" fillcolor="red" stroked="f">
                 <v:shadow on="t" color="black" opacity="22937f" origin=",.5" offset="0,.63889mm"/>
               </v:rect>
             </w:pict>
@@ -2239,7 +2239,7 @@
           </mc:Choice>
           <mc:Fallback>
             <w:pict>
-              <v:rect w14:anchorId="75509DF0" id="Rectangle 10" o:spid="_x0000_s1026" style="position:absolute;margin-left:46.25pt;margin-top:3.85pt;width:30.65pt;height:30.65pt;z-index:251620352;visibility:visible;mso-wrap-style:square;mso-wrap-distance-left:9pt;mso-wrap-distance-top:0;mso-wrap-distance-right:9pt;mso-wrap-distance-bottom:0;mso-position-horizontal:absolute;mso-position-horizontal-relative:text;mso-position-vertical:absolute;mso-position-vertical-relative:text;v-text-anchor:middle" o:gfxdata="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" fillcolor="red" stroked="f">
+              <v:rect w14:anchorId="32E03956" id="Rectangle 10" o:spid="_x0000_s1026" style="position:absolute;margin-left:46.25pt;margin-top:3.85pt;width:30.65pt;height:30.65pt;z-index:251620352;visibility:visible;mso-wrap-style:square;mso-wrap-distance-left:9pt;mso-wrap-distance-top:0;mso-wrap-distance-right:9pt;mso-wrap-distance-bottom:0;mso-position-horizontal:absolute;mso-position-horizontal-relative:text;mso-position-vertical:absolute;mso-position-vertical-relative:text;v-text-anchor:middle" o:gfxdata="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" fillcolor="red" stroked="f">
                 <v:shadow on="t" color="black" opacity="22937f" origin=",.5" offset="0,.63889mm"/>
               </v:rect>
             </w:pict>
@@ -2355,7 +2355,7 @@
           </mc:Choice>
           <mc:Fallback>
             <w:pict>
-              <v:rect w14:anchorId="65022F3F" id="Rectangle 13" o:spid="_x0000_s1026" style="position:absolute;margin-left:36.85pt;margin-top:2.4pt;width:30.6pt;height:30.6pt;z-index:251656192;visibility:visible;mso-wrap-style:square;mso-wrap-distance-left:9pt;mso-wrap-distance-top:0;mso-wrap-distance-right:9pt;mso-wrap-distance-bottom:0;mso-position-horizontal:absolute;mso-position-horizontal-relative:text;mso-position-vertical:absolute;mso-position-vertical-relative:text;v-text-anchor:middle" o:gfxdata="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" fillcolor="#92d050" stroked="f">
+              <v:rect w14:anchorId="6F70248B" id="Rectangle 13" o:spid="_x0000_s1026" style="position:absolute;margin-left:36.85pt;margin-top:2.4pt;width:30.6pt;height:30.6pt;z-index:251656192;visibility:visible;mso-wrap-style:square;mso-wrap-distance-left:9pt;mso-wrap-distance-top:0;mso-wrap-distance-right:9pt;mso-wrap-distance-bottom:0;mso-position-horizontal:absolute;mso-position-horizontal-relative:text;mso-position-vertical:absolute;mso-position-vertical-relative:text;v-text-anchor:middle" o:gfxdata="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" fillcolor="#92d050" stroked="f">
                 <v:shadow on="t" color="black" opacity="22937f" origin=",.5" offset="0,.63889mm"/>
               </v:rect>
             </w:pict>
@@ -2614,7 +2614,12 @@
         <w:ind w:left="720"/>
       </w:pPr>
       <w:r>
-        <w:t xml:space="preserve">&lt;Describe how AI works, i.e. state machine, fuzzy logic, GOAP. Describe the various behaviours and how they change behaviour, how do the ‘creatures’ in the game evaluate the world&gt; </w:t>
+        <w:t>&lt;Describe how AI works, i.e. state machine, fuzzy logic, GOAP.</w:t>
+      </w:r>
+      <w:bookmarkStart w:id="6" w:name="_GoBack"/>
+      <w:bookmarkEnd w:id="6"/>
+      <w:r>
+        <w:t xml:space="preserve"> Describe the various behaviours and how they change behaviour, how do the ‘creatures’ in the game evaluate the world&gt; </w:t>
       </w:r>
     </w:p>
     <w:p/>
@@ -2895,7 +2900,7 @@
                 </mc:Choice>
                 <mc:Fallback>
                   <w:pict>
-                    <v:rect w14:anchorId="1C102302" id="Rectangle 17" o:spid="_x0000_s1026" style="position:absolute;margin-left:-.55pt;margin-top:1.75pt;width:30.65pt;height:30.65pt;z-index:251661312;visibility:visible;mso-wrap-style:square;mso-wrap-distance-left:9pt;mso-wrap-distance-top:0;mso-wrap-distance-right:9pt;mso-wrap-distance-bottom:0;mso-position-horizontal:absolute;mso-position-horizontal-relative:text;mso-position-vertical:absolute;mso-position-vertical-relative:text;v-text-anchor:middle" o:gfxdata="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" fillcolor="red" stroked="f">
+                    <v:rect w14:anchorId="7FFE2A47" id="Rectangle 17" o:spid="_x0000_s1026" style="position:absolute;margin-left:-.55pt;margin-top:1.75pt;width:30.65pt;height:30.65pt;z-index:251661312;visibility:visible;mso-wrap-style:square;mso-wrap-distance-left:9pt;mso-wrap-distance-top:0;mso-wrap-distance-right:9pt;mso-wrap-distance-bottom:0;mso-position-horizontal:absolute;mso-position-horizontal-relative:text;mso-position-vertical:absolute;mso-position-vertical-relative:text;v-text-anchor:middle" o:gfxdata="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" fillcolor="red" stroked="f">
                       <v:shadow on="t" color="black" opacity="22937f" origin=",.5" offset="0,.63889mm"/>
                     </v:rect>
                   </w:pict>
@@ -3062,7 +3067,7 @@
                 </mc:Choice>
                 <mc:Fallback>
                   <w:pict>
-                    <v:rect w14:anchorId="5D4D1860" id="Rectangle 20" o:spid="_x0000_s1026" style="position:absolute;margin-left:-.55pt;margin-top:1.7pt;width:30.65pt;height:30.65pt;z-index:251683840;visibility:visible;mso-wrap-style:square;mso-wrap-distance-left:9pt;mso-wrap-distance-top:0;mso-wrap-distance-right:9pt;mso-wrap-distance-bottom:0;mso-position-horizontal:absolute;mso-position-horizontal-relative:text;mso-position-vertical:absolute;mso-position-vertical-relative:text;v-text-anchor:middle" o:gfxdata="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" fillcolor="red" stroked="f">
+                    <v:rect w14:anchorId="0FCBB16C" id="Rectangle 20" o:spid="_x0000_s1026" style="position:absolute;margin-left:-.55pt;margin-top:1.7pt;width:30.65pt;height:30.65pt;z-index:251683840;visibility:visible;mso-wrap-style:square;mso-wrap-distance-left:9pt;mso-wrap-distance-top:0;mso-wrap-distance-right:9pt;mso-wrap-distance-bottom:0;mso-position-horizontal:absolute;mso-position-horizontal-relative:text;mso-position-vertical:absolute;mso-position-vertical-relative:text;v-text-anchor:middle" o:gfxdata="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" fillcolor="red" stroked="f">
                       <v:shadow on="t" color="black" opacity="22937f" origin=",.5" offset="0,.63889mm"/>
                     </v:rect>
                   </w:pict>
@@ -3289,7 +3294,7 @@
                 </mc:Choice>
                 <mc:Fallback>
                   <w:pict>
-                    <v:rect w14:anchorId="60283B7F" id="Rectangle 22" o:spid="_x0000_s1026" style="position:absolute;margin-left:-1.1pt;margin-top:12.5pt;width:30.65pt;height:30.65pt;z-index:251688960;visibility:visible;mso-wrap-style:square;mso-wrap-distance-left:9pt;mso-wrap-distance-top:0;mso-wrap-distance-right:9pt;mso-wrap-distance-bottom:0;mso-position-horizontal:absolute;mso-position-horizontal-relative:text;mso-position-vertical:absolute;mso-position-vertical-relative:text;v-text-anchor:middle" o:gfxdata="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" fillcolor="red" stroked="f">
+                    <v:rect w14:anchorId="1D5CAA6C" id="Rectangle 22" o:spid="_x0000_s1026" style="position:absolute;margin-left:-1.1pt;margin-top:12.5pt;width:30.65pt;height:30.65pt;z-index:251688960;visibility:visible;mso-wrap-style:square;mso-wrap-distance-left:9pt;mso-wrap-distance-top:0;mso-wrap-distance-right:9pt;mso-wrap-distance-bottom:0;mso-position-horizontal:absolute;mso-position-horizontal-relative:text;mso-position-vertical:absolute;mso-position-vertical-relative:text;v-text-anchor:middle" o:gfxdata="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" fillcolor="red" stroked="f">
                       <v:shadow on="t" color="black" opacity="22937f" origin=",.5" offset="0,.63889mm"/>
                     </v:rect>
                   </w:pict>
@@ -3448,7 +3453,7 @@
                 </mc:Choice>
                 <mc:Fallback>
                   <w:pict>
-                    <v:rect w14:anchorId="0DB8664E" id="Rectangle 24" o:spid="_x0000_s1026" style="position:absolute;margin-left:-.55pt;margin-top:1.9pt;width:30.65pt;height:30.65pt;z-index:251694080;visibility:visible;mso-wrap-style:square;mso-wrap-distance-left:9pt;mso-wrap-distance-top:0;mso-wrap-distance-right:9pt;mso-wrap-distance-bottom:0;mso-position-horizontal:absolute;mso-position-horizontal-relative:text;mso-position-vertical:absolute;mso-position-vertical-relative:text;v-text-anchor:middle" o:gfxdata="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" fillcolor="red" stroked="f">
+                    <v:rect w14:anchorId="57AE0241" id="Rectangle 24" o:spid="_x0000_s1026" style="position:absolute;margin-left:-.55pt;margin-top:1.9pt;width:30.65pt;height:30.65pt;z-index:251694080;visibility:visible;mso-wrap-style:square;mso-wrap-distance-left:9pt;mso-wrap-distance-top:0;mso-wrap-distance-right:9pt;mso-wrap-distance-bottom:0;mso-position-horizontal:absolute;mso-position-horizontal-relative:text;mso-position-vertical:absolute;mso-position-vertical-relative:text;v-text-anchor:middle" o:gfxdata="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" fillcolor="red" stroked="f">
                       <v:shadow on="t" color="black" opacity="22937f" origin=",.5" offset="0,.63889mm"/>
                     </v:rect>
                   </w:pict>
@@ -3666,7 +3671,7 @@
                 </mc:Choice>
                 <mc:Fallback>
                   <w:pict>
-                    <v:rect w14:anchorId="0FD526B5" id="Rectangle 18" o:spid="_x0000_s1026" style="position:absolute;margin-left:-.5pt;margin-top:1.85pt;width:30.6pt;height:30.6pt;z-index:251671552;visibility:visible;mso-wrap-style:square;mso-wrap-distance-left:9pt;mso-wrap-distance-top:0;mso-wrap-distance-right:9pt;mso-wrap-distance-bottom:0;mso-position-horizontal:absolute;mso-position-horizontal-relative:text;mso-position-vertical:absolute;mso-position-vertical-relative:text;v-text-anchor:middle" o:gfxdata="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" fillcolor="red" stroked="f">
+                    <v:rect w14:anchorId="6B916532" id="Rectangle 18" o:spid="_x0000_s1026" style="position:absolute;margin-left:-.5pt;margin-top:1.85pt;width:30.6pt;height:30.6pt;z-index:251671552;visibility:visible;mso-wrap-style:square;mso-wrap-distance-left:9pt;mso-wrap-distance-top:0;mso-wrap-distance-right:9pt;mso-wrap-distance-bottom:0;mso-position-horizontal:absolute;mso-position-horizontal-relative:text;mso-position-vertical:absolute;mso-position-vertical-relative:text;v-text-anchor:middle" o:gfxdata="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" fillcolor="red" stroked="f">
                       <v:shadow on="t" color="black" opacity="22937f" origin=",.5" offset="0,.63889mm"/>
                     </v:rect>
                   </w:pict>
@@ -4873,12 +4878,7 @@
         <w:t xml:space="preserve">tate” and the </w:t>
       </w:r>
       <w:r>
-        <w:t>Exit button closes the window. When hov</w:t>
-      </w:r>
-      <w:bookmarkStart w:id="6" w:name="_GoBack"/>
-      <w:bookmarkEnd w:id="6"/>
-      <w:r>
-        <w:t>ered over the buttons colour is inverted.</w:t>
+        <w:t>Exit button closes the window. When hovered over the buttons colour is inverted.</w:t>
       </w:r>
     </w:p>
     <w:p>
@@ -4932,21 +4932,6 @@
         <w:ind w:left="1440"/>
       </w:pPr>
       <w:r>
-        <w:t>&lt;Describe the camera, how it moves, perspective/orthographic, can it switch? How? Does it need to render-to-texture? does it prevent itself going through walls, use flowcharts to document behaviour&gt;</w:t>
-      </w:r>
-    </w:p>
-    <w:p>
-      <w:pPr>
-        <w:pStyle w:val="NoSpacing"/>
-        <w:ind w:left="1440"/>
-      </w:pPr>
-    </w:p>
-    <w:p>
-      <w:pPr>
-        <w:pStyle w:val="NoSpacing"/>
-        <w:ind w:left="1440"/>
-      </w:pPr>
-      <w:r>
         <w:t xml:space="preserve">The camera is a top-down camera. The player can control the </w:t>
       </w:r>
       <w:proofErr w:type="gramStart"/>
@@ -4956,6 +4941,25 @@
       <w:proofErr w:type="gramEnd"/>
       <w:r>
         <w:t xml:space="preserve"> so it moves up, down, left and right, allowing the player to explore the map as well as the option to follow the tribesman or track the enemy.</w:t>
+      </w:r>
+      <w:r>
+        <w:t xml:space="preserve"> The camera will prevent itself from going </w:t>
+      </w:r>
+      <w:proofErr w:type="spellStart"/>
+      <w:r>
+        <w:t>to</w:t>
+      </w:r>
+      <w:proofErr w:type="spellEnd"/>
+      <w:r>
+        <w:t xml:space="preserve"> far off the screen by locking the </w:t>
+      </w:r>
+      <w:proofErr w:type="spellStart"/>
+      <w:r>
+        <w:t>carmera’s</w:t>
+      </w:r>
+      <w:proofErr w:type="spellEnd"/>
+      <w:r>
+        <w:t xml:space="preserve"> target to the inside the map texture + the camera’s offsets.</w:t>
       </w:r>
     </w:p>
     <w:p>
@@ -5000,11 +5004,25 @@
     <w:p>
       <w:pPr>
         <w:pStyle w:val="NoSpacing"/>
-        <w:ind w:left="1440"/>
-      </w:pPr>
-      <w:r>
-        <w:lastRenderedPageBreak/>
+        <w:numPr>
+          <w:ilvl w:val="0"/>
+          <w:numId w:val="27"/>
+        </w:numPr>
+      </w:pPr>
+      <w:r>
         <w:t>The player can control the camera using the arrow-keys</w:t>
+      </w:r>
+    </w:p>
+    <w:p>
+      <w:pPr>
+        <w:pStyle w:val="NoSpacing"/>
+        <w:numPr>
+          <w:ilvl w:val="0"/>
+          <w:numId w:val="27"/>
+        </w:numPr>
+      </w:pPr>
+      <w:r>
+        <w:t>The player can order their agents to move to a location by left clicking on the map</w:t>
       </w:r>
     </w:p>
     <w:p>
@@ -8962,6 +8980,7 @@
     <w:lsdException w:name="HTML Sample" w:semiHidden="1" w:unhideWhenUsed="1"/>
     <w:lsdException w:name="HTML Typewriter" w:semiHidden="1" w:unhideWhenUsed="1"/>
     <w:lsdException w:name="HTML Variable" w:semiHidden="1" w:unhideWhenUsed="1"/>
+    <w:lsdException w:name="Normal Table" w:semiHidden="1" w:unhideWhenUsed="1"/>
     <w:lsdException w:name="annotation subject" w:semiHidden="1" w:unhideWhenUsed="1"/>
     <w:lsdException w:name="No List" w:semiHidden="1" w:unhideWhenUsed="1"/>
     <w:lsdException w:name="Outline List 1" w:semiHidden="1" w:unhideWhenUsed="1"/>
@@ -9008,8 +9027,10 @@
     <w:lsdException w:name="Table Subtle 2" w:semiHidden="1" w:unhideWhenUsed="1"/>
     <w:lsdException w:name="Table Web 1" w:semiHidden="1" w:unhideWhenUsed="1"/>
     <w:lsdException w:name="Table Web 2" w:semiHidden="1" w:unhideWhenUsed="1"/>
+    <w:lsdException w:name="Table Web 3" w:semiHidden="1" w:unhideWhenUsed="1"/>
     <w:lsdException w:name="Balloon Text" w:semiHidden="1" w:unhideWhenUsed="1"/>
     <w:lsdException w:name="Table Grid" w:uiPriority="59"/>
+    <w:lsdException w:name="Table Theme" w:semiHidden="1" w:unhideWhenUsed="1"/>
     <w:lsdException w:name="Placeholder Text" w:semiHidden="1"/>
     <w:lsdException w:name="No Spacing" w:uiPriority="1" w:qFormat="1"/>
     <w:lsdException w:name="Light Shading" w:uiPriority="60"/>
@@ -10108,6 +10129,21 @@
 </file>
 
 <file path=customXml/item1.xml><?xml version="1.0" encoding="utf-8"?>
+<?mso-contentType ?>
+<FormTemplates xmlns="http://schemas.microsoft.com/sharepoint/v3/contenttype/forms">
+  <Display>DocumentLibraryForm</Display>
+  <Edit>DocumentLibraryForm</Edit>
+  <New>DocumentLibraryForm</New>
+</FormTemplates>
+</file>
+
+<file path=customXml/item2.xml><?xml version="1.0" encoding="utf-8"?>
+<p:properties xmlns:p="http://schemas.microsoft.com/office/2006/metadata/properties" xmlns:xsi="http://www.w3.org/2001/XMLSchema-instance" xmlns:pc="http://schemas.microsoft.com/office/infopath/2007/PartnerControls">
+  <documentManagement/>
+</p:properties>
+</file>
+
+<file path=customXml/item3.xml><?xml version="1.0" encoding="utf-8"?>
 <ct:contentTypeSchema xmlns:ct="http://schemas.microsoft.com/office/2006/metadata/contentType" xmlns:ma="http://schemas.microsoft.com/office/2006/metadata/properties/metaAttributes" ct:_="" ma:_="" ma:contentTypeName="Document" ma:contentTypeID="0x01010016F4542A8E7DD640B3BC4F081D67BD17" ma:contentTypeVersion="12" ma:contentTypeDescription="Create a new document." ma:contentTypeScope="" ma:versionID="27c2dbada59f2179a6cad865b3b91926">
   <xsd:schema xmlns:xsd="http://www.w3.org/2001/XMLSchema" xmlns:xs="http://www.w3.org/2001/XMLSchema" xmlns:p="http://schemas.microsoft.com/office/2006/metadata/properties" xmlns:ns2="6ac566f0-206d-4bc5-bcec-ce830458d3f1" xmlns:ns3="4ba0a89f-8d28-45b8-8c8a-cf56563c9d8a" targetNamespace="http://schemas.microsoft.com/office/2006/metadata/properties" ma:root="true" ma:fieldsID="bbbd863d49b046c436f58500a7a6c075" ns2:_="" ns3:_="">
     <xsd:import namespace="6ac566f0-206d-4bc5-bcec-ce830458d3f1"/>
@@ -10304,22 +10340,24 @@
 </ct:contentTypeSchema>
 </file>
 
-<file path=customXml/item2.xml><?xml version="1.0" encoding="utf-8"?>
-<p:properties xmlns:p="http://schemas.microsoft.com/office/2006/metadata/properties" xmlns:xsi="http://www.w3.org/2001/XMLSchema-instance" xmlns:pc="http://schemas.microsoft.com/office/infopath/2007/PartnerControls">
-  <documentManagement/>
-</p:properties>
+<file path=customXml/itemProps1.xml><?xml version="1.0" encoding="utf-8"?>
+<ds:datastoreItem xmlns:ds="http://schemas.openxmlformats.org/officeDocument/2006/customXml" ds:itemID="{AF690011-DE0B-4F69-ABFB-690552A9337D}">
+  <ds:schemaRefs>
+    <ds:schemaRef ds:uri="http://schemas.microsoft.com/sharepoint/v3/contenttype/forms"/>
+  </ds:schemaRefs>
+</ds:datastoreItem>
 </file>
 
-<file path=customXml/item3.xml><?xml version="1.0" encoding="utf-8"?>
-<?mso-contentType ?>
-<FormTemplates xmlns="http://schemas.microsoft.com/sharepoint/v3/contenttype/forms">
-  <Display>DocumentLibraryForm</Display>
-  <Edit>DocumentLibraryForm</Edit>
-  <New>DocumentLibraryForm</New>
-</FormTemplates>
+<file path=customXml/itemProps2.xml><?xml version="1.0" encoding="utf-8"?>
+<ds:datastoreItem xmlns:ds="http://schemas.openxmlformats.org/officeDocument/2006/customXml" ds:itemID="{35A48CE1-F8EF-4B81-B6B6-5BD9516503DE}">
+  <ds:schemaRefs>
+    <ds:schemaRef ds:uri="http://schemas.microsoft.com/office/2006/metadata/properties"/>
+    <ds:schemaRef ds:uri="http://schemas.microsoft.com/office/infopath/2007/PartnerControls"/>
+  </ds:schemaRefs>
+</ds:datastoreItem>
 </file>
 
-<file path=customXml/itemProps1.xml><?xml version="1.0" encoding="utf-8"?>
+<file path=customXml/itemProps3.xml><?xml version="1.0" encoding="utf-8"?>
 <ds:datastoreItem xmlns:ds="http://schemas.openxmlformats.org/officeDocument/2006/customXml" ds:itemID="{7A4D9BC2-F823-4E9F-B193-E87001CD10B4}">
   <ds:schemaRefs>
     <ds:schemaRef ds:uri="http://schemas.microsoft.com/office/2006/metadata/contentType"/>
@@ -10336,21 +10374,4 @@
     <ds:schemaRef ds:uri="http://schemas.microsoft.com/internal/obd"/>
   </ds:schemaRefs>
 </ds:datastoreItem>
-</file>
-
-<file path=customXml/itemProps2.xml><?xml version="1.0" encoding="utf-8"?>
-<ds:datastoreItem xmlns:ds="http://schemas.openxmlformats.org/officeDocument/2006/customXml" ds:itemID="{35A48CE1-F8EF-4B81-B6B6-5BD9516503DE}">
-  <ds:schemaRefs>
-    <ds:schemaRef ds:uri="http://schemas.microsoft.com/office/2006/metadata/properties"/>
-    <ds:schemaRef ds:uri="http://schemas.microsoft.com/office/infopath/2007/PartnerControls"/>
-  </ds:schemaRefs>
-</ds:datastoreItem>
-</file>
-
-<file path=customXml/itemProps3.xml><?xml version="1.0" encoding="utf-8"?>
-<ds:datastoreItem xmlns:ds="http://schemas.openxmlformats.org/officeDocument/2006/customXml" ds:itemID="{AF690011-DE0B-4F69-ABFB-690552A9337D}">
-  <ds:schemaRefs>
-    <ds:schemaRef ds:uri="http://schemas.microsoft.com/sharepoint/v3/contenttype/forms"/>
-  </ds:schemaRefs>
-</ds:datastoreItem>
 </file>
</xml_diff>